<commit_message>
Finish everything before methods
</commit_message>
<xml_diff>
--- a/proposal-outline.docx
+++ b/proposal-outline.docx
@@ -5,13 +5,18 @@
     <w:p>
       <w:pPr>
         <w:pStyle w:val="Title"/>
+        <w:jc w:val="center"/>
         <w:rPr>
           <w:rFonts w:ascii="Myriad Pro" w:hAnsi="Myriad Pro"/>
+          <w:sz w:val="44"/>
+          <w:szCs w:val="44"/>
         </w:rPr>
       </w:pPr>
       <w:r>
         <w:rPr>
           <w:rFonts w:ascii="Myriad Pro" w:hAnsi="Myriad Pro"/>
+          <w:sz w:val="44"/>
+          <w:szCs w:val="44"/>
         </w:rPr>
         <w:t>NFS498 Proposal Outline</w:t>
       </w:r>
@@ -34,6 +39,7 @@
           <w:p>
             <w:pPr>
               <w:pStyle w:val="Heading3"/>
+              <w:outlineLvl w:val="2"/>
               <w:rPr>
                 <w:rFonts w:ascii="Myriad Pro" w:hAnsi="Myriad Pro"/>
                 <w:smallCaps w:val="0"/>
@@ -138,180 +144,6 @@
         </w:rPr>
       </w:pPr>
     </w:p>
-    <w:tbl>
-      <w:tblPr>
-        <w:tblStyle w:val="TableGrid"/>
-        <w:tblW w:w="0" w:type="auto"/>
-        <w:tblLook w:val="04A0" w:firstRow="1" w:lastRow="0" w:firstColumn="1" w:lastColumn="0" w:noHBand="0" w:noVBand="1"/>
-      </w:tblPr>
-      <w:tblGrid>
-        <w:gridCol w:w="9350"/>
-      </w:tblGrid>
-      <w:tr>
-        <w:tc>
-          <w:tcPr>
-            <w:tcW w:w="9350" w:type="dxa"/>
-          </w:tcPr>
-          <w:p>
-            <w:pPr>
-              <w:pStyle w:val="Heading3"/>
-              <w:rPr>
-                <w:rFonts w:ascii="Myriad Pro" w:hAnsi="Myriad Pro"/>
-                <w:smallCaps w:val="0"/>
-                <w:sz w:val="22"/>
-                <w:szCs w:val="22"/>
-              </w:rPr>
-            </w:pPr>
-            <w:r>
-              <w:rPr>
-                <w:rFonts w:ascii="Myriad Pro" w:hAnsi="Myriad Pro"/>
-                <w:smallCaps w:val="0"/>
-                <w:sz w:val="22"/>
-                <w:szCs w:val="22"/>
-              </w:rPr>
-              <w:t>Introduction</w:t>
-            </w:r>
-            <w:r>
-              <w:rPr>
-                <w:rFonts w:ascii="Myriad Pro" w:hAnsi="Myriad Pro"/>
-                <w:smallCaps w:val="0"/>
-                <w:sz w:val="22"/>
-                <w:szCs w:val="22"/>
-              </w:rPr>
-              <w:t xml:space="preserve"> Flow</w:t>
-            </w:r>
-          </w:p>
-          <w:p>
-            <w:pPr>
-              <w:spacing w:line="276" w:lineRule="auto"/>
-              <w:rPr>
-                <w:rFonts w:asciiTheme="majorHAnsi" w:hAnsiTheme="majorHAnsi"/>
-              </w:rPr>
-            </w:pPr>
-            <w:r>
-              <w:rPr>
-                <w:rFonts w:asciiTheme="majorHAnsi" w:hAnsiTheme="majorHAnsi"/>
-              </w:rPr>
-              <w:t>Diabetes (</w:t>
-            </w:r>
-            <w:r>
-              <w:rPr>
-                <w:rFonts w:asciiTheme="majorHAnsi" w:hAnsiTheme="majorHAnsi"/>
-              </w:rPr>
-              <w:t>importance/interest in topic</w:t>
-            </w:r>
-            <w:r>
-              <w:rPr>
-                <w:rFonts w:asciiTheme="majorHAnsi" w:hAnsiTheme="majorHAnsi"/>
-              </w:rPr>
-              <w:t xml:space="preserve">) </w:t>
-            </w:r>
-            <w:r>
-              <w:rPr>
-                <w:rFonts w:asciiTheme="majorHAnsi" w:hAnsiTheme="majorHAnsi"/>
-              </w:rPr>
-              <w:sym w:font="Wingdings" w:char="F0E0"/>
-            </w:r>
-            <w:r>
-              <w:rPr>
-                <w:rFonts w:asciiTheme="majorHAnsi" w:hAnsiTheme="majorHAnsi"/>
-              </w:rPr>
-              <w:t xml:space="preserve"> complications </w:t>
-            </w:r>
-            <w:r>
-              <w:rPr>
-                <w:rFonts w:asciiTheme="majorHAnsi" w:hAnsiTheme="majorHAnsi"/>
-              </w:rPr>
-              <w:sym w:font="Wingdings" w:char="F0E0"/>
-            </w:r>
-            <w:r>
-              <w:rPr>
-                <w:rFonts w:asciiTheme="majorHAnsi" w:hAnsiTheme="majorHAnsi"/>
-              </w:rPr>
-              <w:t xml:space="preserve"> kidney disease </w:t>
-            </w:r>
-            <w:r>
-              <w:rPr>
-                <w:rFonts w:asciiTheme="majorHAnsi" w:hAnsiTheme="majorHAnsi"/>
-              </w:rPr>
-              <w:sym w:font="Wingdings" w:char="F0E0"/>
-            </w:r>
-            <w:r>
-              <w:rPr>
-                <w:rFonts w:asciiTheme="majorHAnsi" w:hAnsiTheme="majorHAnsi"/>
-              </w:rPr>
-              <w:t xml:space="preserve"> present knowledge/lit review </w:t>
-            </w:r>
-            <w:r>
-              <w:rPr>
-                <w:rFonts w:asciiTheme="majorHAnsi" w:hAnsiTheme="majorHAnsi"/>
-              </w:rPr>
-              <w:sym w:font="Wingdings" w:char="F0E0"/>
-            </w:r>
-            <w:r>
-              <w:rPr>
-                <w:rFonts w:asciiTheme="majorHAnsi" w:hAnsiTheme="majorHAnsi"/>
-              </w:rPr>
-              <w:t xml:space="preserve"> </w:t>
-            </w:r>
-            <w:r>
-              <w:rPr>
-                <w:rFonts w:asciiTheme="majorHAnsi" w:hAnsiTheme="majorHAnsi"/>
-              </w:rPr>
-              <w:t xml:space="preserve">potential biomarker VDBP </w:t>
-            </w:r>
-            <w:r>
-              <w:rPr>
-                <w:rFonts w:asciiTheme="majorHAnsi" w:hAnsiTheme="majorHAnsi"/>
-              </w:rPr>
-              <w:sym w:font="Wingdings" w:char="F0E0"/>
-            </w:r>
-            <w:r>
-              <w:rPr>
-                <w:rFonts w:asciiTheme="majorHAnsi" w:hAnsiTheme="majorHAnsi"/>
-              </w:rPr>
-              <w:t xml:space="preserve"> </w:t>
-            </w:r>
-            <w:r>
-              <w:rPr>
-                <w:rFonts w:asciiTheme="majorHAnsi" w:hAnsiTheme="majorHAnsi"/>
-              </w:rPr>
-              <w:t xml:space="preserve">VDBP and vit D metabolism </w:t>
-            </w:r>
-            <w:r>
-              <w:rPr>
-                <w:rFonts w:asciiTheme="majorHAnsi" w:hAnsiTheme="majorHAnsi"/>
-              </w:rPr>
-              <w:sym w:font="Wingdings" w:char="F0E0"/>
-            </w:r>
-            <w:r>
-              <w:rPr>
-                <w:rFonts w:asciiTheme="majorHAnsi" w:hAnsiTheme="majorHAnsi"/>
-              </w:rPr>
-              <w:t xml:space="preserve"> </w:t>
-            </w:r>
-            <w:r>
-              <w:rPr>
-                <w:rFonts w:asciiTheme="majorHAnsi" w:hAnsiTheme="majorHAnsi"/>
-              </w:rPr>
-              <w:t xml:space="preserve">unclear whether cause or consequence </w:t>
-            </w:r>
-            <w:r>
-              <w:rPr>
-                <w:rFonts w:asciiTheme="majorHAnsi" w:hAnsiTheme="majorHAnsi"/>
-              </w:rPr>
-              <w:sym w:font="Wingdings" w:char="F0E0"/>
-            </w:r>
-            <w:r>
-              <w:rPr>
-                <w:rFonts w:asciiTheme="majorHAnsi" w:hAnsiTheme="majorHAnsi"/>
-              </w:rPr>
-              <w:t xml:space="preserve"> aims of study</w:t>
-            </w:r>
-          </w:p>
-        </w:tc>
-      </w:tr>
-    </w:tbl>
     <w:p>
       <w:pPr>
         <w:spacing w:line="276" w:lineRule="auto"/>
@@ -319,6 +151,138 @@
           <w:rFonts w:asciiTheme="majorHAnsi" w:hAnsiTheme="majorHAnsi"/>
         </w:rPr>
       </w:pPr>
+      <w:r>
+        <w:rPr>
+          <w:rFonts w:asciiTheme="majorHAnsi" w:hAnsiTheme="majorHAnsi"/>
+        </w:rPr>
+        <w:t xml:space="preserve">Diabetes rates in Canada have almost doubled over the past decade and will continue to rise. </w:t>
+      </w:r>
+      <w:r>
+        <w:rPr>
+          <w:rFonts w:asciiTheme="majorHAnsi" w:hAnsiTheme="majorHAnsi"/>
+        </w:rPr>
+        <w:t>In 2010, the prevalence of diabetes across 216 countries wa</w:t>
+      </w:r>
+      <w:r>
+        <w:rPr>
+          <w:rFonts w:asciiTheme="majorHAnsi" w:hAnsiTheme="majorHAnsi"/>
+        </w:rPr>
+        <w:t>s found to be 6.4</w:t>
+      </w:r>
+      <w:r>
+        <w:rPr>
+          <w:rFonts w:asciiTheme="majorHAnsi" w:hAnsiTheme="majorHAnsi"/>
+        </w:rPr>
+        <w:t>%</w:t>
+      </w:r>
+      <w:r>
+        <w:rPr>
+          <w:rFonts w:asciiTheme="majorHAnsi" w:hAnsiTheme="majorHAnsi"/>
+        </w:rPr>
+        <w:t>, and is expected to increase to 7.7% by 2030</w:t>
+      </w:r>
+      <w:r>
+        <w:rPr>
+          <w:rFonts w:asciiTheme="majorHAnsi" w:hAnsiTheme="majorHAnsi"/>
+        </w:rPr>
+        <w:t xml:space="preserve"> </w:t>
+      </w:r>
+      <w:r>
+        <w:rPr>
+          <w:rFonts w:asciiTheme="majorHAnsi" w:hAnsiTheme="majorHAnsi"/>
+        </w:rPr>
+        <w:fldChar w:fldCharType="begin"/>
+      </w:r>
+      <w:r>
+        <w:rPr>
+          <w:rFonts w:asciiTheme="majorHAnsi" w:hAnsiTheme="majorHAnsi"/>
+        </w:rPr>
+        <w:instrText xml:space="preserve"> ADDIN ZOTERO_ITEM {"citationID":"a9nchcgdp","properties":{"formattedCitation":"(1)","plainCitation":"(1)"},"citationItems":[{"id":202,"uris":["http://zotero.org/users/2281768/items/RBJGNRW2"],"uri":["http://zotero.org/users/2281768/items/RBJGNRW2"]}]} </w:instrText>
+      </w:r>
+      <w:r>
+        <w:rPr>
+          <w:rFonts w:asciiTheme="majorHAnsi" w:hAnsiTheme="majorHAnsi"/>
+        </w:rPr>
+        <w:fldChar w:fldCharType="separate"/>
+      </w:r>
+      <w:r>
+        <w:t>(1)</w:t>
+      </w:r>
+      <w:r>
+        <w:rPr>
+          <w:rFonts w:asciiTheme="majorHAnsi" w:hAnsiTheme="majorHAnsi"/>
+        </w:rPr>
+        <w:fldChar w:fldCharType="end"/>
+      </w:r>
+      <w:r>
+        <w:rPr>
+          <w:rFonts w:asciiTheme="majorHAnsi" w:hAnsiTheme="majorHAnsi"/>
+        </w:rPr>
+        <w:t>.</w:t>
+      </w:r>
+      <w:r>
+        <w:rPr>
+          <w:rFonts w:asciiTheme="majorHAnsi" w:hAnsiTheme="majorHAnsi"/>
+        </w:rPr>
+        <w:t xml:space="preserve"> While there are many </w:t>
+      </w:r>
+      <w:r>
+        <w:rPr>
+          <w:rFonts w:asciiTheme="majorHAnsi" w:hAnsiTheme="majorHAnsi"/>
+        </w:rPr>
+        <w:t>complications</w:t>
+      </w:r>
+      <w:r>
+        <w:rPr>
+          <w:rFonts w:asciiTheme="majorHAnsi" w:hAnsiTheme="majorHAnsi"/>
+        </w:rPr>
+        <w:t xml:space="preserve"> associated with type 2 diabetes mellitus (T2DM), diabetic nephropathy (DN) is one of the major causes of morbidity and mortality. DN results in end stage renal disease (ESRD), which can only be treated by kidney transplant or dialysis</w:t>
+      </w:r>
+      <w:r>
+        <w:rPr>
+          <w:rFonts w:asciiTheme="majorHAnsi" w:hAnsiTheme="majorHAnsi"/>
+        </w:rPr>
+        <w:t xml:space="preserve"> </w:t>
+      </w:r>
+      <w:r>
+        <w:rPr>
+          <w:rFonts w:asciiTheme="majorHAnsi" w:hAnsiTheme="majorHAnsi"/>
+        </w:rPr>
+        <w:fldChar w:fldCharType="begin"/>
+      </w:r>
+      <w:r>
+        <w:rPr>
+          <w:rFonts w:asciiTheme="majorHAnsi" w:hAnsiTheme="majorHAnsi"/>
+        </w:rPr>
+        <w:instrText xml:space="preserve"> ADDIN ZOTERO_ITEM {"citationID":"1i74ldqp1s","properties":{"formattedCitation":"(2,3)","plainCitation":"(2,3)"},"citationItems":[{"id":783,"uris":["http://zotero.org/users/2281768/items/VZEDKBRM"],"uri":["http://zotero.org/users/2281768/items/VZEDKBRM"]},{"id":729,"uris":["http://zotero.org/users/2281768/items/6X5TBG37"],"uri":["http://zotero.org/users/2281768/items/6X5TBG37"]}]} </w:instrText>
+      </w:r>
+      <w:r>
+        <w:rPr>
+          <w:rFonts w:asciiTheme="majorHAnsi" w:hAnsiTheme="majorHAnsi"/>
+        </w:rPr>
+        <w:fldChar w:fldCharType="separate"/>
+      </w:r>
+      <w:r>
+        <w:t>(2,3)</w:t>
+      </w:r>
+      <w:r>
+        <w:rPr>
+          <w:rFonts w:asciiTheme="majorHAnsi" w:hAnsiTheme="majorHAnsi"/>
+        </w:rPr>
+        <w:fldChar w:fldCharType="end"/>
+      </w:r>
+      <w:r>
+        <w:rPr>
+          <w:rFonts w:asciiTheme="majorHAnsi" w:hAnsiTheme="majorHAnsi"/>
+        </w:rPr>
+        <w:t>.</w:t>
+      </w:r>
+      <w:r>
+        <w:rPr>
+          <w:rFonts w:asciiTheme="majorHAnsi" w:hAnsiTheme="majorHAnsi"/>
+        </w:rPr>
+        <w:t xml:space="preserve"> </w:t>
+      </w:r>
     </w:p>
     <w:p>
       <w:pPr>
@@ -331,20 +295,19 @@
         <w:rPr>
           <w:rFonts w:asciiTheme="majorHAnsi" w:hAnsiTheme="majorHAnsi"/>
         </w:rPr>
-        <w:t>There has been an increased incidence of vitamin D deficiency in T2DM patients around the world (</w:t>
-      </w:r>
-      <w:r>
-        <w:rPr>
-          <w:rFonts w:asciiTheme="majorHAnsi" w:hAnsiTheme="majorHAnsi"/>
-          <w:highlight w:val="yellow"/>
-        </w:rPr>
-        <w:t>cite</w:t>
-      </w:r>
-      <w:r>
-        <w:rPr>
-          <w:rFonts w:asciiTheme="majorHAnsi" w:hAnsiTheme="majorHAnsi"/>
-        </w:rPr>
-        <w:t xml:space="preserve">). As well, recent studies have shown that the presence of vitamin D deficiency in diabetes is independently associated with the presence of diabetic nephropathy (DN) </w:t>
+        <w:t xml:space="preserve">One of the complications observed in patients with diabetes is low vitamin D status. </w:t>
+      </w:r>
+      <w:r>
+        <w:rPr>
+          <w:rFonts w:asciiTheme="majorHAnsi" w:hAnsiTheme="majorHAnsi"/>
+        </w:rPr>
+        <w:t>7-dehydrocholesterol from sunlight or cholecalciferol from diet is the precursor to active vitamin D</w:t>
+      </w:r>
+      <w:r>
+        <w:rPr>
+          <w:rFonts w:asciiTheme="majorHAnsi" w:hAnsiTheme="majorHAnsi"/>
+        </w:rPr>
+        <w:t xml:space="preserve"> </w:t>
       </w:r>
       <w:r>
         <w:rPr>
@@ -356,7 +319,7 @@
         <w:rPr>
           <w:rFonts w:asciiTheme="majorHAnsi" w:hAnsiTheme="majorHAnsi"/>
         </w:rPr>
-        <w:instrText xml:space="preserve"> ADDIN ZOTERO_ITEM {"citationID":"1jnjhu2ubo","properties":{"formattedCitation":"(1)","plainCitation":"(1)"},"citationItems":[{"id":711,"uris":["http://zotero.org/users/2281768/items/IGRQ58XV"],"uri":["http://zotero.org/users/2281768/items/IGRQ58XV"]}]} </w:instrText>
+        <w:instrText xml:space="preserve"> ADDIN ZOTERO_ITEM {"citationID":"b89vpjvh1","properties":{"formattedCitation":"(4)","plainCitation":"(4)"},"citationItems":[{"id":828,"uris":["http://zotero.org/users/2281768/items/JWKI9ARN"],"uri":["http://zotero.org/users/2281768/items/JWKI9ARN"]}]} </w:instrText>
       </w:r>
       <w:r>
         <w:rPr>
@@ -365,10 +328,7 @@
         <w:fldChar w:fldCharType="separate"/>
       </w:r>
       <w:r>
-        <w:rPr>
-          <w:rFonts w:asciiTheme="majorHAnsi" w:hAnsiTheme="majorHAnsi"/>
-        </w:rPr>
-        <w:t>(1)</w:t>
+        <w:t>(4)</w:t>
       </w:r>
       <w:r>
         <w:rPr>
@@ -380,7 +340,52 @@
         <w:rPr>
           <w:rFonts w:asciiTheme="majorHAnsi" w:hAnsiTheme="majorHAnsi"/>
         </w:rPr>
-        <w:t xml:space="preserve">, which is a leading cause of end-stage renal disease (ESRD) </w:t>
+        <w:t>. One hydroxyl group is added by 25-hydroxylase in the liver to form 25-hydroxyvitamin D</w:t>
+      </w:r>
+      <w:r>
+        <w:rPr>
+          <w:rFonts w:asciiTheme="majorHAnsi" w:hAnsiTheme="majorHAnsi"/>
+          <w:vertAlign w:val="subscript"/>
+        </w:rPr>
+        <w:t>3</w:t>
+      </w:r>
+      <w:r>
+        <w:rPr>
+          <w:rFonts w:asciiTheme="majorHAnsi" w:hAnsiTheme="majorHAnsi"/>
+        </w:rPr>
+        <w:t xml:space="preserve"> (25(OH)D), and another hydroxyl group is added by 1α-hydroxylase in the kidneys to form active 1,25-dihydroxyvitamin D</w:t>
+      </w:r>
+      <w:r>
+        <w:rPr>
+          <w:rFonts w:asciiTheme="majorHAnsi" w:hAnsiTheme="majorHAnsi"/>
+          <w:vertAlign w:val="subscript"/>
+        </w:rPr>
+        <w:t>3</w:t>
+      </w:r>
+      <w:r>
+        <w:rPr>
+          <w:rFonts w:asciiTheme="majorHAnsi" w:hAnsiTheme="majorHAnsi"/>
+        </w:rPr>
+        <w:t xml:space="preserve"> (1,25(OH)</w:t>
+      </w:r>
+      <w:r>
+        <w:rPr>
+          <w:rFonts w:asciiTheme="majorHAnsi" w:hAnsiTheme="majorHAnsi"/>
+          <w:vertAlign w:val="subscript"/>
+        </w:rPr>
+        <w:t>2</w:t>
+      </w:r>
+      <w:r>
+        <w:rPr>
+          <w:rFonts w:asciiTheme="majorHAnsi" w:hAnsiTheme="majorHAnsi"/>
+        </w:rPr>
+        <w:t>D)</w:t>
+      </w:r>
+      <w:r>
+        <w:rPr>
+          <w:rFonts w:asciiTheme="majorHAnsi" w:hAnsiTheme="majorHAnsi"/>
+        </w:rPr>
+        <w:t xml:space="preserve"> </w:t>
       </w:r>
       <w:r>
         <w:rPr>
@@ -392,7 +397,7 @@
         <w:rPr>
           <w:rFonts w:asciiTheme="majorHAnsi" w:hAnsiTheme="majorHAnsi"/>
         </w:rPr>
-        <w:instrText xml:space="preserve"> ADDIN ZOTERO_ITEM {"citationID":"2i36c1eiol","properties":{"formattedCitation":"(2)","plainCitation":"(2)"},"citationItems":[{"id":704,"uris":["http://zotero.org/users/2281768/items/TDRUTTCM"],"uri":["http://zotero.org/users/2281768/items/TDRUTTCM"]}]} </w:instrText>
+        <w:instrText xml:space="preserve"> ADDIN ZOTERO_ITEM {"citationID":"1ging8qq49","properties":{"formattedCitation":"(4,5)","plainCitation":"(4,5)"},"citationItems":[{"id":828,"uris":["http://zotero.org/users/2281768/items/JWKI9ARN"],"uri":["http://zotero.org/users/2281768/items/JWKI9ARN"]},{"id":747,"uris":["http://zotero.org/users/2281768/items/VN4P8UXP"],"uri":["http://zotero.org/users/2281768/items/VN4P8UXP"]}]} </w:instrText>
       </w:r>
       <w:r>
         <w:rPr>
@@ -401,10 +406,7 @@
         <w:fldChar w:fldCharType="separate"/>
       </w:r>
       <w:r>
-        <w:rPr>
-          <w:rFonts w:asciiTheme="majorHAnsi" w:hAnsiTheme="majorHAnsi"/>
-        </w:rPr>
-        <w:t>(2)</w:t>
+        <w:t>(4,5)</w:t>
       </w:r>
       <w:r>
         <w:rPr>
@@ -416,7 +418,129 @@
         <w:rPr>
           <w:rFonts w:asciiTheme="majorHAnsi" w:hAnsiTheme="majorHAnsi"/>
         </w:rPr>
-        <w:t xml:space="preserve">. </w:t>
+        <w:t>. Active 1,25(OH)</w:t>
+      </w:r>
+      <w:r>
+        <w:rPr>
+          <w:rFonts w:asciiTheme="majorHAnsi" w:hAnsiTheme="majorHAnsi"/>
+          <w:vertAlign w:val="subscript"/>
+        </w:rPr>
+        <w:t>2</w:t>
+      </w:r>
+      <w:r>
+        <w:rPr>
+          <w:rFonts w:asciiTheme="majorHAnsi" w:hAnsiTheme="majorHAnsi"/>
+        </w:rPr>
+        <w:t>D is very unstable, and must be bound to carrier proteins</w:t>
+      </w:r>
+      <w:r>
+        <w:rPr>
+          <w:rFonts w:asciiTheme="majorHAnsi" w:hAnsiTheme="majorHAnsi"/>
+        </w:rPr>
+        <w:t xml:space="preserve"> </w:t>
+      </w:r>
+      <w:r>
+        <w:rPr>
+          <w:rFonts w:asciiTheme="majorHAnsi" w:hAnsiTheme="majorHAnsi"/>
+        </w:rPr>
+        <w:fldChar w:fldCharType="begin"/>
+      </w:r>
+      <w:r>
+        <w:rPr>
+          <w:rFonts w:asciiTheme="majorHAnsi" w:hAnsiTheme="majorHAnsi"/>
+        </w:rPr>
+        <w:instrText xml:space="preserve"> ADDIN ZOTERO_ITEM {"citationID":"285telpjik","properties":{"formattedCitation":"(5)","plainCitation":"(5)"},"citationItems":[{"id":747,"uris":["http://zotero.org/users/2281768/items/VN4P8UXP"],"uri":["http://zotero.org/users/2281768/items/VN4P8UXP"]}]} </w:instrText>
+      </w:r>
+      <w:r>
+        <w:rPr>
+          <w:rFonts w:asciiTheme="majorHAnsi" w:hAnsiTheme="majorHAnsi"/>
+        </w:rPr>
+        <w:fldChar w:fldCharType="separate"/>
+      </w:r>
+      <w:r>
+        <w:t>(5)</w:t>
+      </w:r>
+      <w:r>
+        <w:rPr>
+          <w:rFonts w:asciiTheme="majorHAnsi" w:hAnsiTheme="majorHAnsi"/>
+        </w:rPr>
+        <w:fldChar w:fldCharType="end"/>
+      </w:r>
+      <w:r>
+        <w:rPr>
+          <w:rFonts w:asciiTheme="majorHAnsi" w:hAnsiTheme="majorHAnsi"/>
+        </w:rPr>
+        <w:t>. In circulation, 85-90% of 1,25(OH)</w:t>
+      </w:r>
+      <w:r>
+        <w:rPr>
+          <w:rFonts w:asciiTheme="majorHAnsi" w:hAnsiTheme="majorHAnsi"/>
+          <w:vertAlign w:val="subscript"/>
+        </w:rPr>
+        <w:t>2</w:t>
+      </w:r>
+      <w:r>
+        <w:rPr>
+          <w:rFonts w:asciiTheme="majorHAnsi" w:hAnsiTheme="majorHAnsi"/>
+        </w:rPr>
+        <w:t xml:space="preserve">D is tightly bound to </w:t>
+      </w:r>
+      <w:r>
+        <w:rPr>
+          <w:rFonts w:asciiTheme="majorHAnsi" w:hAnsiTheme="majorHAnsi"/>
+        </w:rPr>
+        <w:t>vitamin D binding protein (DBP)</w:t>
+      </w:r>
+      <w:r>
+        <w:rPr>
+          <w:rFonts w:asciiTheme="majorHAnsi" w:hAnsiTheme="majorHAnsi"/>
+        </w:rPr>
+        <w:t xml:space="preserve">, and a small percentage is carried </w:t>
+      </w:r>
+      <w:r>
+        <w:rPr>
+          <w:rFonts w:asciiTheme="majorHAnsi" w:hAnsiTheme="majorHAnsi"/>
+        </w:rPr>
+        <w:t>by albumin</w:t>
+      </w:r>
+      <w:r>
+        <w:rPr>
+          <w:rFonts w:asciiTheme="majorHAnsi" w:hAnsiTheme="majorHAnsi"/>
+        </w:rPr>
+        <w:t xml:space="preserve">; less than 1% of vitamin D exists in an unbound form </w:t>
+      </w:r>
+      <w:r>
+        <w:rPr>
+          <w:rFonts w:asciiTheme="majorHAnsi" w:hAnsiTheme="majorHAnsi"/>
+        </w:rPr>
+        <w:fldChar w:fldCharType="begin"/>
+      </w:r>
+      <w:r>
+        <w:rPr>
+          <w:rFonts w:asciiTheme="majorHAnsi" w:hAnsiTheme="majorHAnsi"/>
+        </w:rPr>
+        <w:instrText xml:space="preserve"> ADDIN ZOTERO_ITEM {"citationID":"bMQZbNxT","properties":{"formattedCitation":"(6,7)","plainCitation":"(6,7)"},"citationItems":[{"id":847,"uris":["http://zotero.org/users/2281768/items/GGX6PBVH"],"uri":["http://zotero.org/users/2281768/items/GGX6PBVH"]},{"id":735,"uris":["http://zotero.org/users/2281768/items/9M82SR9G"],"uri":["http://zotero.org/users/2281768/items/9M82SR9G"]}]} </w:instrText>
+      </w:r>
+      <w:r>
+        <w:rPr>
+          <w:rFonts w:asciiTheme="majorHAnsi" w:hAnsiTheme="majorHAnsi"/>
+        </w:rPr>
+        <w:fldChar w:fldCharType="separate"/>
+      </w:r>
+      <w:r>
+        <w:t>(6,7)</w:t>
+      </w:r>
+      <w:r>
+        <w:rPr>
+          <w:rFonts w:asciiTheme="majorHAnsi" w:hAnsiTheme="majorHAnsi"/>
+        </w:rPr>
+        <w:fldChar w:fldCharType="end"/>
+      </w:r>
+      <w:r>
+        <w:rPr>
+          <w:rFonts w:asciiTheme="majorHAnsi" w:hAnsiTheme="majorHAnsi"/>
+        </w:rPr>
+        <w:t>.</w:t>
       </w:r>
     </w:p>
     <w:p>
@@ -430,7 +554,19 @@
         <w:rPr>
           <w:rFonts w:asciiTheme="majorHAnsi" w:hAnsiTheme="majorHAnsi"/>
         </w:rPr>
-        <w:t xml:space="preserve">Currently, microalbuminuria is considered to be the first detectable stage of DN </w:t>
+        <w:t>M</w:t>
+      </w:r>
+      <w:r>
+        <w:rPr>
+          <w:rFonts w:asciiTheme="majorHAnsi" w:hAnsiTheme="majorHAnsi"/>
+        </w:rPr>
+        <w:t xml:space="preserve">any studies have demonstrated a link between vitamin D and diabetes, but it is unclear whether vitamin D deficiency is a cause or consequence of the disease. </w:t>
+      </w:r>
+      <w:r>
+        <w:rPr>
+          <w:rFonts w:asciiTheme="majorHAnsi" w:hAnsiTheme="majorHAnsi"/>
+        </w:rPr>
+        <w:t xml:space="preserve">Additionally, vitamin D deficiency in diabetes is independently associated with the presence of DN </w:t>
       </w:r>
       <w:r>
         <w:rPr>
@@ -442,7 +578,7 @@
         <w:rPr>
           <w:rFonts w:asciiTheme="majorHAnsi" w:hAnsiTheme="majorHAnsi"/>
         </w:rPr>
-        <w:instrText xml:space="preserve"> ADDIN ZOTERO_ITEM {"citationID":"1mdclvf6ag","properties":{"formattedCitation":"(3)","plainCitation":"(3)"},"citationItems":[{"id":727,"uris":["http://zotero.org/users/2281768/items/I7TKWSKP"],"uri":["http://zotero.org/users/2281768/items/I7TKWSKP"]}]} </w:instrText>
+        <w:instrText xml:space="preserve"> ADDIN ZOTERO_ITEM {"citationID":"nuqveoa8","properties":{"formattedCitation":"(8)","plainCitation":"(8)"},"citationItems":[{"id":711,"uris":["http://zotero.org/users/2281768/items/IGRQ58XV"],"uri":["http://zotero.org/users/2281768/items/IGRQ58XV"]}]} </w:instrText>
       </w:r>
       <w:r>
         <w:rPr>
@@ -451,10 +587,7 @@
         <w:fldChar w:fldCharType="separate"/>
       </w:r>
       <w:r>
-        <w:rPr>
-          <w:rFonts w:asciiTheme="majorHAnsi" w:hAnsiTheme="majorHAnsi"/>
-        </w:rPr>
-        <w:t>(3)</w:t>
+        <w:t>(8)</w:t>
       </w:r>
       <w:r>
         <w:rPr>
@@ -466,7 +599,19 @@
         <w:rPr>
           <w:rFonts w:asciiTheme="majorHAnsi" w:hAnsiTheme="majorHAnsi"/>
         </w:rPr>
-        <w:t xml:space="preserve">. However, studies such as The United Kingdom Prospective Diabetes Study (UKPDS) and the U.S. National Health and Nutrition Examination Survey (NHANES) have demonstrated high prevalence rates of renal disease early in T2DM </w:t>
+        <w:t>. Low vitamin D levels</w:t>
+      </w:r>
+      <w:r>
+        <w:rPr>
+          <w:rFonts w:asciiTheme="majorHAnsi" w:hAnsiTheme="majorHAnsi"/>
+        </w:rPr>
+        <w:t xml:space="preserve"> predisposes individuals to both type 1 and type 2 diabetes</w:t>
+      </w:r>
+      <w:r>
+        <w:rPr>
+          <w:rFonts w:asciiTheme="majorHAnsi" w:hAnsiTheme="majorHAnsi"/>
+        </w:rPr>
+        <w:t xml:space="preserve"> </w:t>
       </w:r>
       <w:r>
         <w:rPr>
@@ -478,7 +623,7 @@
         <w:rPr>
           <w:rFonts w:asciiTheme="majorHAnsi" w:hAnsiTheme="majorHAnsi"/>
         </w:rPr>
-        <w:instrText xml:space="preserve"> ADDIN ZOTERO_ITEM {"citationID":"53oRcf7f","properties":{"formattedCitation":"(4,5)","plainCitation":"(4,5)"},"citationItems":[{"id":729,"uris":["http://zotero.org/users/2281768/items/6X5TBG37"],"uri":["http://zotero.org/users/2281768/items/6X5TBG37"]},{"id":731,"uris":["http://zotero.org/users/2281768/items/C5DZ35PZ"],"uri":["http://zotero.org/users/2281768/items/C5DZ35PZ"]}]} </w:instrText>
+        <w:instrText xml:space="preserve"> ADDIN ZOTERO_ITEM {"citationID":"6s0fpkd02","properties":{"formattedCitation":"(4)","plainCitation":"(4)"},"citationItems":[{"id":828,"uris":["http://zotero.org/users/2281768/items/JWKI9ARN"],"uri":["http://zotero.org/users/2281768/items/JWKI9ARN"]}]} </w:instrText>
       </w:r>
       <w:r>
         <w:rPr>
@@ -487,10 +632,7 @@
         <w:fldChar w:fldCharType="separate"/>
       </w:r>
       <w:r>
-        <w:rPr>
-          <w:rFonts w:asciiTheme="majorHAnsi" w:hAnsiTheme="majorHAnsi"/>
-        </w:rPr>
-        <w:t>(4,5)</w:t>
+        <w:t>(4)</w:t>
       </w:r>
       <w:r>
         <w:rPr>
@@ -502,84 +644,243 @@
         <w:rPr>
           <w:rFonts w:asciiTheme="majorHAnsi" w:hAnsiTheme="majorHAnsi"/>
         </w:rPr>
-        <w:t>. This suggests the pathogenic process leading to DN starts before the clinical detection of T2DM. [</w:t>
-      </w:r>
-      <w:r>
-        <w:rPr>
-          <w:rFonts w:asciiTheme="majorHAnsi" w:hAnsiTheme="majorHAnsi"/>
-          <w:highlight w:val="yellow"/>
-        </w:rPr>
-        <w:t xml:space="preserve">Talk about </w:t>
-      </w:r>
-      <w:r>
-        <w:rPr>
-          <w:rFonts w:asciiTheme="majorHAnsi" w:hAnsiTheme="majorHAnsi"/>
-          <w:b/>
-          <w:highlight w:val="yellow"/>
-        </w:rPr>
-        <w:t>renal reserve</w:t>
-      </w:r>
-      <w:r>
-        <w:rPr>
-          <w:rFonts w:asciiTheme="majorHAnsi" w:hAnsiTheme="majorHAnsi"/>
-          <w:highlight w:val="yellow"/>
-        </w:rPr>
-        <w:t>?</w:t>
-      </w:r>
-      <w:r>
-        <w:rPr>
-          <w:rFonts w:asciiTheme="majorHAnsi" w:hAnsiTheme="majorHAnsi"/>
-        </w:rPr>
-        <w:t>] In order for the early implementation of preventative strategies to decrease the burdens of DN, identification of metabolic risk factors sensitive to early renal decline need to be characterized. However, there is little information available regarding this in populations at high risk for T2DM.</w:t>
+        <w:t xml:space="preserve">. </w:t>
+      </w:r>
+      <w:r>
+        <w:rPr>
+          <w:rFonts w:asciiTheme="majorHAnsi" w:hAnsiTheme="majorHAnsi"/>
+        </w:rPr>
+        <w:t xml:space="preserve">These observations were confirmed in animal models, which demonstrated that </w:t>
+      </w:r>
+      <w:r>
+        <w:rPr>
+          <w:rFonts w:asciiTheme="majorHAnsi" w:hAnsiTheme="majorHAnsi"/>
+        </w:rPr>
+        <w:t>pancreatic</w:t>
+      </w:r>
+      <w:r>
+        <w:rPr>
+          <w:rFonts w:asciiTheme="majorHAnsi" w:hAnsiTheme="majorHAnsi"/>
+        </w:rPr>
+        <w:t xml:space="preserve"> insulin </w:t>
+      </w:r>
+      <w:r>
+        <w:rPr>
+          <w:rFonts w:asciiTheme="majorHAnsi" w:hAnsiTheme="majorHAnsi"/>
+        </w:rPr>
+        <w:t>secretion</w:t>
+      </w:r>
+      <w:r>
+        <w:rPr>
+          <w:rFonts w:asciiTheme="majorHAnsi" w:hAnsiTheme="majorHAnsi"/>
+        </w:rPr>
+        <w:t xml:space="preserve"> is inhibition by vitamin D deficiency </w:t>
+      </w:r>
+      <w:r>
+        <w:rPr>
+          <w:rFonts w:asciiTheme="majorHAnsi" w:hAnsiTheme="majorHAnsi"/>
+        </w:rPr>
+        <w:fldChar w:fldCharType="begin"/>
+      </w:r>
+      <w:r>
+        <w:rPr>
+          <w:rFonts w:asciiTheme="majorHAnsi" w:hAnsiTheme="majorHAnsi"/>
+        </w:rPr>
+        <w:instrText xml:space="preserve"> ADDIN ZOTERO_ITEM {"citationID":"1q6uldktp1","properties":{"formattedCitation":"(9)","plainCitation":"(9)"},"citationItems":[{"id":837,"uris":["http://zotero.org/users/2281768/items/XMB8R5W5"],"uri":["http://zotero.org/users/2281768/items/XMB8R5W5"]}]} </w:instrText>
+      </w:r>
+      <w:r>
+        <w:rPr>
+          <w:rFonts w:asciiTheme="majorHAnsi" w:hAnsiTheme="majorHAnsi"/>
+        </w:rPr>
+        <w:fldChar w:fldCharType="separate"/>
+      </w:r>
+      <w:r>
+        <w:t>(9)</w:t>
+      </w:r>
+      <w:r>
+        <w:rPr>
+          <w:rFonts w:asciiTheme="majorHAnsi" w:hAnsiTheme="majorHAnsi"/>
+        </w:rPr>
+        <w:fldChar w:fldCharType="end"/>
+      </w:r>
+      <w:r>
+        <w:rPr>
+          <w:rFonts w:asciiTheme="majorHAnsi" w:hAnsiTheme="majorHAnsi"/>
+        </w:rPr>
+        <w:t xml:space="preserve">. </w:t>
+      </w:r>
+      <w:r>
+        <w:rPr>
+          <w:rFonts w:asciiTheme="majorHAnsi" w:hAnsiTheme="majorHAnsi"/>
+        </w:rPr>
+        <w:t>V</w:t>
+      </w:r>
+      <w:r>
+        <w:rPr>
+          <w:rFonts w:asciiTheme="majorHAnsi" w:hAnsiTheme="majorHAnsi"/>
+        </w:rPr>
+        <w:t xml:space="preserve">itamin D deficiency has </w:t>
+      </w:r>
+      <w:r>
+        <w:rPr>
+          <w:rFonts w:asciiTheme="majorHAnsi" w:hAnsiTheme="majorHAnsi"/>
+        </w:rPr>
+        <w:t xml:space="preserve">also </w:t>
+      </w:r>
+      <w:r>
+        <w:rPr>
+          <w:rFonts w:asciiTheme="majorHAnsi" w:hAnsiTheme="majorHAnsi"/>
+        </w:rPr>
+        <w:t xml:space="preserve">been shown to impair insulin synthesis and secretion in humans and animal studies of diabetes, suggesting a role in the development of T2DM. </w:t>
       </w:r>
     </w:p>
     <w:p>
       <w:pPr>
         <w:spacing w:line="276" w:lineRule="auto"/>
-        <w:rPr>
-          <w:rFonts w:asciiTheme="majorHAnsi" w:hAnsiTheme="majorHAnsi"/>
-        </w:rPr>
-      </w:pPr>
-      <w:r>
-        <w:rPr>
-          <w:rFonts w:asciiTheme="majorHAnsi" w:hAnsiTheme="majorHAnsi"/>
-        </w:rPr>
-        <w:t xml:space="preserve">One potential marker for DN is urinary vitamin D binding protein (VDBP). Diabetic subjects have significantly more urinary VDBP compared to normal subjects, and the amount has been shown to increase with severity of the disease </w:t>
-      </w:r>
-      <w:r>
-        <w:rPr>
-          <w:rFonts w:asciiTheme="majorHAnsi" w:hAnsiTheme="majorHAnsi"/>
-        </w:rPr>
+      </w:pPr>
+      <w:r>
+        <w:t xml:space="preserve">The mechanism by which </w:t>
+      </w:r>
+      <w:r>
+        <w:t>vitamin D deficiency impairs insulin response to glucose is linked to alteration</w:t>
+      </w:r>
+      <w:r>
+        <w:t>s in the</w:t>
+      </w:r>
+      <w:r>
+        <w:t xml:space="preserve"> calcium-dependent signal transduction pathways</w:t>
+      </w:r>
+      <w:r>
+        <w:t xml:space="preserve"> </w:t>
+      </w:r>
+      <w:r>
         <w:fldChar w:fldCharType="begin"/>
       </w:r>
       <w:r>
-        <w:rPr>
-          <w:rFonts w:asciiTheme="majorHAnsi" w:hAnsiTheme="majorHAnsi"/>
-        </w:rPr>
-        <w:instrText xml:space="preserve"> ADDIN ZOTERO_ITEM {"citationID":"Dxjm8XQQ","properties":{"formattedCitation":"(6,7)","plainCitation":"(6,7)"},"citationItems":[{"id":742,"uris":["http://zotero.org/users/2281768/items/6Z2XF9ZZ"],"uri":["http://zotero.org/users/2281768/items/6Z2XF9ZZ"]},{"id":739,"uris":["http://zotero.org/users/2281768/items/BU3I8WKJ"],"uri":["http://zotero.org/users/2281768/items/BU3I8WKJ"]}]} </w:instrText>
-      </w:r>
-      <w:r>
-        <w:rPr>
-          <w:rFonts w:asciiTheme="majorHAnsi" w:hAnsiTheme="majorHAnsi"/>
-        </w:rPr>
+        <w:instrText xml:space="preserve"> ADDIN ZOTERO_ITEM {"citationID":"h3tll9lep","properties":{"formattedCitation":"(10)","plainCitation":"(10)"},"citationItems":[{"id":841,"uris":["http://zotero.org/users/2281768/items/CT8FUVRX"],"uri":["http://zotero.org/users/2281768/items/CT8FUVRX"]}]} </w:instrText>
+      </w:r>
+      <w:r>
         <w:fldChar w:fldCharType="separate"/>
       </w:r>
       <w:r>
-        <w:rPr>
-          <w:rFonts w:asciiTheme="majorHAnsi" w:hAnsiTheme="majorHAnsi"/>
-        </w:rPr>
-        <w:t>(6,7)</w:t>
-      </w:r>
-      <w:r>
-        <w:rPr>
-          <w:rFonts w:asciiTheme="majorHAnsi" w:hAnsiTheme="majorHAnsi"/>
-        </w:rPr>
+        <w:t>(10)</w:t>
+      </w:r>
+      <w:r>
         <w:fldChar w:fldCharType="end"/>
       </w:r>
       <w:r>
-        <w:rPr>
-          <w:rFonts w:asciiTheme="majorHAnsi" w:hAnsiTheme="majorHAnsi"/>
-        </w:rPr>
+        <w:t xml:space="preserve">. Injection of </w:t>
+      </w:r>
+      <w:r>
+        <w:rPr>
+          <w:rFonts w:asciiTheme="majorHAnsi" w:hAnsiTheme="majorHAnsi"/>
+        </w:rPr>
+        <w:t>1,25(OH)</w:t>
+      </w:r>
+      <w:r>
+        <w:rPr>
+          <w:rFonts w:asciiTheme="majorHAnsi" w:hAnsiTheme="majorHAnsi"/>
+          <w:vertAlign w:val="subscript"/>
+        </w:rPr>
+        <w:t>2</w:t>
+      </w:r>
+      <w:r>
+        <w:rPr>
+          <w:rFonts w:asciiTheme="majorHAnsi" w:hAnsiTheme="majorHAnsi"/>
+        </w:rPr>
+        <w:t>D</w:t>
+      </w:r>
+      <w:r>
+        <w:rPr>
+          <w:rFonts w:asciiTheme="majorHAnsi" w:hAnsiTheme="majorHAnsi"/>
+        </w:rPr>
+        <w:t xml:space="preserve"> </w:t>
+      </w:r>
+      <w:r>
+        <w:t xml:space="preserve">significantly increases β-cell </w:t>
+      </w:r>
+      <w:r>
+        <w:t>cytosolic Ca</w:t>
+      </w:r>
+      <w:r>
+        <w:rPr>
+          <w:vertAlign w:val="superscript"/>
+        </w:rPr>
+        <w:t>2+</w:t>
+      </w:r>
+      <w:r>
+        <w:t xml:space="preserve"> levels</w:t>
+      </w:r>
+      <w:r>
+        <w:t>, though i</w:t>
+      </w:r>
+      <w:r>
+        <w:t>t is unclear whether the increase in Ca</w:t>
+      </w:r>
+      <w:r>
+        <w:rPr>
+          <w:vertAlign w:val="superscript"/>
+        </w:rPr>
+        <w:t>2+</w:t>
+      </w:r>
+      <w:r>
+        <w:t xml:space="preserve"> is due to an influx of external Ca</w:t>
+      </w:r>
+      <w:r>
+        <w:rPr>
+          <w:vertAlign w:val="superscript"/>
+        </w:rPr>
+        <w:t>2+</w:t>
+      </w:r>
+      <w:r>
+        <w:t xml:space="preserve"> via voltage-dependent Ca</w:t>
+      </w:r>
+      <w:r>
+        <w:rPr>
+          <w:vertAlign w:val="superscript"/>
+        </w:rPr>
+        <w:t>2+</w:t>
+      </w:r>
+      <w:r>
+        <w:t xml:space="preserve"> channels or the mobilisation of Ca</w:t>
+      </w:r>
+      <w:r>
+        <w:rPr>
+          <w:vertAlign w:val="superscript"/>
+        </w:rPr>
+        <w:t>2+</w:t>
+      </w:r>
+      <w:r>
+        <w:t xml:space="preserve"> from </w:t>
+      </w:r>
+      <w:r>
+        <w:t xml:space="preserve">the endoplasmic reticulum. </w:t>
+      </w:r>
+      <w:r>
+        <w:t>Calcium</w:t>
+      </w:r>
+      <w:r>
+        <w:t xml:space="preserve"> </w:t>
+      </w:r>
+      <w:r>
+        <w:t xml:space="preserve">promotes the exocytosis of insulin from islet cells. Other proposed mechanisms suggest involvement of the phosphoinositide and protein kinase A pathways </w:t>
+      </w:r>
+      <w:r>
+        <w:fldChar w:fldCharType="begin"/>
+      </w:r>
+      <w:r>
+        <w:instrText xml:space="preserve"> ADDIN ZOTERO_ITEM {"citationID":"1nh9bertkq","properties":{"formattedCitation":"(11)","plainCitation":"(11)"},"citationItems":[{"id":845,"uris":["http://zotero.org/users/2281768/items/Z8TZM9SW"],"uri":["http://zotero.org/users/2281768/items/Z8TZM9SW"]}]} </w:instrText>
+      </w:r>
+      <w:r>
+        <w:fldChar w:fldCharType="separate"/>
+      </w:r>
+      <w:r>
+        <w:t>(11)</w:t>
+      </w:r>
+      <w:r>
+        <w:fldChar w:fldCharType="end"/>
+      </w:r>
+      <w:r>
         <w:t xml:space="preserve">. </w:t>
       </w:r>
     </w:p>
@@ -594,287 +895,500 @@
         <w:rPr>
           <w:rFonts w:asciiTheme="majorHAnsi" w:hAnsiTheme="majorHAnsi"/>
         </w:rPr>
-        <w:t>[</w:t>
-      </w:r>
-      <w:r>
-        <w:rPr>
-          <w:rFonts w:asciiTheme="majorHAnsi" w:hAnsiTheme="majorHAnsi"/>
-          <w:highlight w:val="yellow"/>
-        </w:rPr>
-        <w:t>Pa</w:t>
-      </w:r>
-      <w:r>
-        <w:rPr>
-          <w:rFonts w:asciiTheme="majorHAnsi" w:hAnsiTheme="majorHAnsi"/>
-          <w:highlight w:val="yellow"/>
-        </w:rPr>
-        <w:t>ragraph about vitamin D pathway, notes below</w:t>
-      </w:r>
-      <w:r>
-        <w:rPr>
-          <w:rFonts w:asciiTheme="majorHAnsi" w:hAnsiTheme="majorHAnsi"/>
-        </w:rPr>
-        <w:t>]</w:t>
+        <w:t xml:space="preserve">Alternatively, low vitamin D levels may also be caused by diabetes pathophysiology. </w:t>
+      </w:r>
+      <w:r>
+        <w:rPr>
+          <w:rFonts w:asciiTheme="majorHAnsi" w:hAnsiTheme="majorHAnsi"/>
+        </w:rPr>
+        <w:t xml:space="preserve">The first detectable stage of DN is microalbuminuria </w:t>
+      </w:r>
+      <w:r>
+        <w:rPr>
+          <w:rFonts w:asciiTheme="majorHAnsi" w:hAnsiTheme="majorHAnsi"/>
+        </w:rPr>
+        <w:fldChar w:fldCharType="begin"/>
+      </w:r>
+      <w:r>
+        <w:rPr>
+          <w:rFonts w:asciiTheme="majorHAnsi" w:hAnsiTheme="majorHAnsi"/>
+        </w:rPr>
+        <w:instrText xml:space="preserve"> ADDIN ZOTERO_ITEM {"citationID":"1bmhhnscmp","properties":{"formattedCitation":"(12)","plainCitation":"(12)"},"citationItems":[{"id":727,"uris":["http://zotero.org/users/2281768/items/I7TKWSKP"],"uri":["http://zotero.org/users/2281768/items/I7TKWSKP"]}]} </w:instrText>
+      </w:r>
+      <w:r>
+        <w:rPr>
+          <w:rFonts w:asciiTheme="majorHAnsi" w:hAnsiTheme="majorHAnsi"/>
+        </w:rPr>
+        <w:fldChar w:fldCharType="separate"/>
+      </w:r>
+      <w:r>
+        <w:t>(12)</w:t>
+      </w:r>
+      <w:r>
+        <w:rPr>
+          <w:rFonts w:asciiTheme="majorHAnsi" w:hAnsiTheme="majorHAnsi"/>
+        </w:rPr>
+        <w:fldChar w:fldCharType="end"/>
+      </w:r>
+      <w:r>
+        <w:rPr>
+          <w:rFonts w:asciiTheme="majorHAnsi" w:hAnsiTheme="majorHAnsi"/>
+        </w:rPr>
+        <w:t>, and one of the proteins detected in the urine is</w:t>
+      </w:r>
+      <w:r>
+        <w:rPr>
+          <w:rFonts w:asciiTheme="majorHAnsi" w:hAnsiTheme="majorHAnsi"/>
+        </w:rPr>
+        <w:t xml:space="preserve"> the</w:t>
+      </w:r>
+      <w:r>
+        <w:rPr>
+          <w:rFonts w:asciiTheme="majorHAnsi" w:hAnsiTheme="majorHAnsi"/>
+        </w:rPr>
+        <w:t xml:space="preserve"> DBP </w:t>
+      </w:r>
+      <w:r>
+        <w:rPr>
+          <w:rFonts w:asciiTheme="majorHAnsi" w:hAnsiTheme="majorHAnsi"/>
+        </w:rPr>
+        <w:fldChar w:fldCharType="begin"/>
+      </w:r>
+      <w:r>
+        <w:rPr>
+          <w:rFonts w:asciiTheme="majorHAnsi" w:hAnsiTheme="majorHAnsi"/>
+        </w:rPr>
+        <w:instrText xml:space="preserve"> ADDIN ZOTERO_ITEM {"citationID":"UXLIi4Kv","properties":{"formattedCitation":"(13,14)","plainCitation":"(13,14)"},"citationItems":[{"id":742,"uris":["http://zotero.org/users/2281768/items/6Z2XF9ZZ"],"uri":["http://zotero.org/users/2281768/items/6Z2XF9ZZ"]},{"id":739,"uris":["http://zotero.org/users/2281768/items/BU3I8WKJ"],"uri":["http://zotero.org/users/2281768/items/BU3I8WKJ"]}]} </w:instrText>
+      </w:r>
+      <w:r>
+        <w:rPr>
+          <w:rFonts w:asciiTheme="majorHAnsi" w:hAnsiTheme="majorHAnsi"/>
+        </w:rPr>
+        <w:fldChar w:fldCharType="separate"/>
+      </w:r>
+      <w:r>
+        <w:t>(13,14)</w:t>
+      </w:r>
+      <w:r>
+        <w:rPr>
+          <w:rFonts w:asciiTheme="majorHAnsi" w:hAnsiTheme="majorHAnsi"/>
+        </w:rPr>
+        <w:fldChar w:fldCharType="end"/>
+      </w:r>
+      <w:r>
+        <w:rPr>
+          <w:rFonts w:asciiTheme="majorHAnsi" w:hAnsiTheme="majorHAnsi"/>
+        </w:rPr>
+        <w:t xml:space="preserve">. </w:t>
+      </w:r>
+      <w:r>
+        <w:rPr>
+          <w:rFonts w:asciiTheme="majorHAnsi" w:hAnsiTheme="majorHAnsi"/>
+        </w:rPr>
+        <w:t xml:space="preserve">Excretion of </w:t>
+      </w:r>
+      <w:r>
+        <w:rPr>
+          <w:rFonts w:asciiTheme="majorHAnsi" w:hAnsiTheme="majorHAnsi"/>
+        </w:rPr>
+        <w:t>DBP–which carries the majority of 25OHD–could explain the low vitamin D status observed in individuals with diabetes.</w:t>
+      </w:r>
+      <w:r>
+        <w:rPr>
+          <w:rFonts w:asciiTheme="majorHAnsi" w:hAnsiTheme="majorHAnsi"/>
+        </w:rPr>
+        <w:t xml:space="preserve"> </w:t>
+      </w:r>
+      <w:r>
+        <w:rPr>
+          <w:rFonts w:asciiTheme="majorHAnsi" w:hAnsiTheme="majorHAnsi"/>
+        </w:rPr>
+        <w:t>DBP is also involved in the activation of 25(OH)D to 1,25(OH)</w:t>
+      </w:r>
+      <w:r>
+        <w:rPr>
+          <w:rFonts w:asciiTheme="majorHAnsi" w:hAnsiTheme="majorHAnsi"/>
+          <w:vertAlign w:val="subscript"/>
+        </w:rPr>
+        <w:t>2</w:t>
+      </w:r>
+      <w:r>
+        <w:rPr>
+          <w:rFonts w:asciiTheme="majorHAnsi" w:hAnsiTheme="majorHAnsi"/>
+        </w:rPr>
+        <w:t xml:space="preserve">D. The DBP carries </w:t>
+      </w:r>
+      <w:r>
+        <w:rPr>
+          <w:rFonts w:asciiTheme="majorHAnsi" w:hAnsiTheme="majorHAnsi"/>
+        </w:rPr>
+        <w:lastRenderedPageBreak/>
+        <w:t>25(OH)D into the proximal tubules of the kidney via reabsorption by megalin</w:t>
+      </w:r>
+      <w:r>
+        <w:rPr>
+          <w:rFonts w:asciiTheme="majorHAnsi" w:hAnsiTheme="majorHAnsi"/>
+        </w:rPr>
+        <w:t xml:space="preserve"> </w:t>
+      </w:r>
+      <w:r>
+        <w:rPr>
+          <w:rFonts w:asciiTheme="majorHAnsi" w:hAnsiTheme="majorHAnsi"/>
+        </w:rPr>
+        <w:fldChar w:fldCharType="begin"/>
+      </w:r>
+      <w:r>
+        <w:rPr>
+          <w:rFonts w:asciiTheme="majorHAnsi" w:hAnsiTheme="majorHAnsi"/>
+        </w:rPr>
+        <w:instrText xml:space="preserve"> ADDIN ZOTERO_ITEM {"citationID":"5td8v9vb4","properties":{"formattedCitation":"(15)","plainCitation":"(15)"},"citationItems":[{"id":853,"uris":["http://zotero.org/users/2281768/items/EECBFKJN"],"uri":["http://zotero.org/users/2281768/items/EECBFKJN"]}]} </w:instrText>
+      </w:r>
+      <w:r>
+        <w:rPr>
+          <w:rFonts w:asciiTheme="majorHAnsi" w:hAnsiTheme="majorHAnsi"/>
+        </w:rPr>
+        <w:fldChar w:fldCharType="separate"/>
+      </w:r>
+      <w:r>
+        <w:t>(15)</w:t>
+      </w:r>
+      <w:r>
+        <w:rPr>
+          <w:rFonts w:asciiTheme="majorHAnsi" w:hAnsiTheme="majorHAnsi"/>
+        </w:rPr>
+        <w:fldChar w:fldCharType="end"/>
+      </w:r>
+      <w:r>
+        <w:rPr>
+          <w:rFonts w:asciiTheme="majorHAnsi" w:hAnsiTheme="majorHAnsi"/>
+        </w:rPr>
+        <w:t>.</w:t>
+      </w:r>
+      <w:r>
+        <w:rPr>
+          <w:rFonts w:asciiTheme="majorHAnsi" w:hAnsiTheme="majorHAnsi"/>
+        </w:rPr>
+        <w:t xml:space="preserve"> 1α-hydroxylase then converts 25(OH)D to the activated form.</w:t>
+      </w:r>
+      <w:r>
+        <w:rPr>
+          <w:rFonts w:asciiTheme="majorHAnsi" w:hAnsiTheme="majorHAnsi"/>
+        </w:rPr>
+        <w:t xml:space="preserve"> </w:t>
+      </w:r>
+      <w:r>
+        <w:rPr>
+          <w:rFonts w:asciiTheme="majorHAnsi" w:hAnsiTheme="majorHAnsi"/>
+        </w:rPr>
+        <w:t>In addition, DBP acts as a potential urinary biomarker for DN</w:t>
+      </w:r>
+      <w:r>
+        <w:rPr>
+          <w:rFonts w:asciiTheme="majorHAnsi" w:hAnsiTheme="majorHAnsi"/>
+        </w:rPr>
+        <w:t xml:space="preserve"> </w:t>
+      </w:r>
+      <w:r>
+        <w:rPr>
+          <w:rFonts w:asciiTheme="majorHAnsi" w:hAnsiTheme="majorHAnsi"/>
+        </w:rPr>
+        <w:fldChar w:fldCharType="begin"/>
+      </w:r>
+      <w:r>
+        <w:rPr>
+          <w:rFonts w:asciiTheme="majorHAnsi" w:hAnsiTheme="majorHAnsi"/>
+        </w:rPr>
+        <w:instrText xml:space="preserve"> ADDIN ZOTERO_ITEM {"citationID":"3rughpafi","properties":{"formattedCitation":"(14)","plainCitation":"(14)"},"citationItems":[{"id":739,"uris":["http://zotero.org/users/2281768/items/BU3I8WKJ"],"uri":["http://zotero.org/users/2281768/items/BU3I8WKJ"]}]} </w:instrText>
+      </w:r>
+      <w:r>
+        <w:rPr>
+          <w:rFonts w:asciiTheme="majorHAnsi" w:hAnsiTheme="majorHAnsi"/>
+        </w:rPr>
+        <w:fldChar w:fldCharType="separate"/>
+      </w:r>
+      <w:r>
+        <w:t>(14)</w:t>
+      </w:r>
+      <w:r>
+        <w:rPr>
+          <w:rFonts w:asciiTheme="majorHAnsi" w:hAnsiTheme="majorHAnsi"/>
+        </w:rPr>
+        <w:fldChar w:fldCharType="end"/>
+      </w:r>
+      <w:r>
+        <w:rPr>
+          <w:rFonts w:asciiTheme="majorHAnsi" w:hAnsiTheme="majorHAnsi"/>
+        </w:rPr>
+        <w:t xml:space="preserve">. </w:t>
+      </w:r>
+      <w:r>
+        <w:rPr>
+          <w:rFonts w:asciiTheme="majorHAnsi" w:hAnsiTheme="majorHAnsi"/>
+        </w:rPr>
+        <w:t>How</w:t>
+      </w:r>
+      <w:r>
+        <w:rPr>
+          <w:rFonts w:asciiTheme="majorHAnsi" w:hAnsiTheme="majorHAnsi"/>
+        </w:rPr>
+        <w:t xml:space="preserve">ever, there has only been a limited number </w:t>
+      </w:r>
+      <w:r>
+        <w:rPr>
+          <w:rFonts w:asciiTheme="majorHAnsi" w:hAnsiTheme="majorHAnsi"/>
+        </w:rPr>
+        <w:t>of studies examinin</w:t>
+      </w:r>
+      <w:r>
+        <w:rPr>
+          <w:rFonts w:asciiTheme="majorHAnsi" w:hAnsiTheme="majorHAnsi"/>
+        </w:rPr>
+        <w:t xml:space="preserve">g the role that </w:t>
+      </w:r>
+      <w:r>
+        <w:rPr>
+          <w:rFonts w:asciiTheme="majorHAnsi" w:hAnsiTheme="majorHAnsi"/>
+        </w:rPr>
+        <w:t>this protein</w:t>
+      </w:r>
+      <w:r>
+        <w:rPr>
+          <w:rFonts w:asciiTheme="majorHAnsi" w:hAnsiTheme="majorHAnsi"/>
+        </w:rPr>
+        <w:t xml:space="preserve"> plays in </w:t>
+      </w:r>
+      <w:r>
+        <w:rPr>
+          <w:rFonts w:asciiTheme="majorHAnsi" w:hAnsiTheme="majorHAnsi"/>
+        </w:rPr>
+        <w:t xml:space="preserve">the vitamin D status of </w:t>
+      </w:r>
+      <w:r>
+        <w:rPr>
+          <w:rFonts w:asciiTheme="majorHAnsi" w:hAnsiTheme="majorHAnsi"/>
+        </w:rPr>
+        <w:t>individuals with diabetes.</w:t>
       </w:r>
     </w:p>
     <w:p>
       <w:pPr>
-        <w:spacing w:line="276" w:lineRule="auto"/>
-        <w:rPr>
-          <w:rFonts w:asciiTheme="majorHAnsi" w:hAnsiTheme="majorHAnsi"/>
-        </w:rPr>
-      </w:pPr>
-      <w:r>
-        <w:rPr>
-          <w:rFonts w:asciiTheme="majorHAnsi" w:hAnsiTheme="majorHAnsi"/>
-        </w:rPr>
-        <w:t>However, it is unclear whether the appearance of VDBP in the urine is a</w:t>
-      </w:r>
-      <w:r>
-        <w:rPr>
-          <w:rFonts w:asciiTheme="majorHAnsi" w:hAnsiTheme="majorHAnsi"/>
-        </w:rPr>
-        <w:t xml:space="preserve"> cause or consequence of T2DM. [</w:t>
-      </w:r>
-      <w:r>
-        <w:rPr>
-          <w:rFonts w:asciiTheme="majorHAnsi" w:hAnsiTheme="majorHAnsi"/>
-          <w:highlight w:val="yellow"/>
-        </w:rPr>
-        <w:t>Details, notes below</w:t>
-      </w:r>
-      <w:r>
-        <w:rPr>
-          <w:rFonts w:asciiTheme="majorHAnsi" w:hAnsiTheme="majorHAnsi"/>
-        </w:rPr>
-        <w:t>]</w:t>
+        <w:spacing w:after="0" w:line="276" w:lineRule="auto"/>
+        <w:rPr>
+          <w:rFonts w:ascii="Myriad Pro" w:hAnsi="Myriad Pro"/>
+          <w:b/>
+          <w:sz w:val="26"/>
+          <w:szCs w:val="26"/>
+        </w:rPr>
+      </w:pPr>
+      <w:r>
+        <w:rPr>
+          <w:rFonts w:ascii="Myriad Pro" w:hAnsi="Myriad Pro"/>
+          <w:b/>
+          <w:sz w:val="26"/>
+          <w:szCs w:val="26"/>
+        </w:rPr>
+        <w:t>Literature Review</w:t>
       </w:r>
     </w:p>
     <w:p>
       <w:pPr>
         <w:spacing w:line="276" w:lineRule="auto"/>
-        <w:rPr>
-          <w:rFonts w:asciiTheme="majorHAnsi" w:hAnsiTheme="majorHAnsi"/>
-        </w:rPr>
-      </w:pPr>
-      <w:r>
-        <w:rPr>
-          <w:rFonts w:asciiTheme="majorHAnsi" w:hAnsiTheme="majorHAnsi"/>
-        </w:rPr>
-        <w:t xml:space="preserve">The aim of this study is to examine </w:t>
-      </w:r>
-      <w:r>
-        <w:rPr>
-          <w:rFonts w:asciiTheme="majorHAnsi" w:hAnsiTheme="majorHAnsi"/>
-        </w:rPr>
-        <w:t>whether vitamin D deficiency precedes and potentiates the progression of DN, or progressive renal decline characterized by urinary excretion of VDBP contributes to vitamin D deficiency in patients at high risk for T2DM.</w:t>
-      </w:r>
-      <w:r>
-        <w:rPr>
-          <w:rFonts w:asciiTheme="majorHAnsi" w:hAnsiTheme="majorHAnsi"/>
-        </w:rPr>
-        <w:t xml:space="preserve"> </w:t>
-      </w:r>
-      <w:r>
-        <w:rPr>
-          <w:rFonts w:asciiTheme="majorHAnsi" w:hAnsiTheme="majorHAnsi"/>
-        </w:rPr>
-        <w:t>[</w:t>
-      </w:r>
-      <w:r>
-        <w:rPr>
-          <w:rFonts w:asciiTheme="majorHAnsi" w:hAnsiTheme="majorHAnsi"/>
-          <w:highlight w:val="yellow"/>
-        </w:rPr>
-        <w:t>Hypothesis</w:t>
-      </w:r>
-      <w:r>
-        <w:rPr>
-          <w:rFonts w:asciiTheme="majorHAnsi" w:hAnsiTheme="majorHAnsi"/>
-        </w:rPr>
-        <w:t>] [</w:t>
-      </w:r>
-      <w:r>
-        <w:rPr>
-          <w:rFonts w:asciiTheme="majorHAnsi" w:hAnsiTheme="majorHAnsi"/>
-          <w:highlight w:val="yellow"/>
-        </w:rPr>
-        <w:t>Implications of findings</w:t>
-      </w:r>
-      <w:r>
-        <w:rPr>
-          <w:rFonts w:asciiTheme="majorHAnsi" w:hAnsiTheme="majorHAnsi"/>
-        </w:rPr>
-        <w:t>]</w:t>
+      </w:pPr>
+      <w:r>
+        <w:t xml:space="preserve">A study conducted by Thrailkill et al. </w:t>
+      </w:r>
+      <w:r>
+        <w:fldChar w:fldCharType="begin"/>
+      </w:r>
+      <w:r>
+        <w:instrText xml:space="preserve"> ADDIN ZOTERO_ITEM {"citationID":"23d6l9nfcg","properties":{"formattedCitation":"(13)","plainCitation":"(13)"},"citationItems":[{"id":742,"uris":["http://zotero.org/users/2281768/items/6Z2XF9ZZ"],"uri":["http://zotero.org/users/2281768/items/6Z2XF9ZZ"]}]} </w:instrText>
+      </w:r>
+      <w:r>
+        <w:fldChar w:fldCharType="separate"/>
+      </w:r>
+      <w:r>
+        <w:t>(13)</w:t>
+      </w:r>
+      <w:r>
+        <w:fldChar w:fldCharType="end"/>
+      </w:r>
+      <w:r>
+        <w:t xml:space="preserve"> in 115 subjects with type 1 diabetes (T1DM) and 55 age-matched controls showed that there is exaggerated urinary loss of DBP in T1DM subjects compared to the control group, particularly in association with poorer glycemic control and albuminuria. </w:t>
+      </w:r>
+      <w:r>
+        <w:t>Multivariate analysis showed</w:t>
+      </w:r>
+      <w:r>
+        <w:t xml:space="preserve"> significant positive correlations between urinary </w:t>
+      </w:r>
+      <w:r>
+        <w:t>DBP with</w:t>
+      </w:r>
+      <w:r>
+        <w:t xml:space="preserve"> microalbuminuria (β = 1.312</w:t>
+      </w:r>
+      <w:r>
+        <w:t>)</w:t>
+      </w:r>
+      <w:r>
+        <w:t>, glycosylated hemoglobin (β = 0.208), average capillary glucose (β = 0.931</w:t>
+      </w:r>
+      <w:r>
+        <w:t>), and serum 1,25(OH)</w:t>
+      </w:r>
+      <w:r>
+        <w:rPr>
+          <w:vertAlign w:val="subscript"/>
+        </w:rPr>
+        <w:t>2</w:t>
+      </w:r>
+      <w:r>
+        <w:t>D concentrations (β = 0.607</w:t>
+      </w:r>
+      <w:r>
+        <w:t xml:space="preserve">). The study suggests that exaggerated urinary loss of DBP in T1DM could be contributing to the low vitamin D levels observed in this disease. </w:t>
       </w:r>
     </w:p>
     <w:p>
       <w:pPr>
-        <w:pStyle w:val="Heading2"/>
-        <w:rPr>
-          <w:rFonts w:ascii="Myriad Pro" w:hAnsi="Myriad Pro"/>
-          <w:caps w:val="0"/>
-        </w:rPr>
-      </w:pPr>
-      <w:r>
-        <w:rPr>
-          <w:rFonts w:ascii="Myriad Pro" w:hAnsi="Myriad Pro"/>
-          <w:caps w:val="0"/>
-        </w:rPr>
-        <w:t>Present knowledge</w:t>
-      </w:r>
-      <w:r>
-        <w:rPr>
-          <w:rFonts w:ascii="Myriad Pro" w:hAnsi="Myriad Pro"/>
-          <w:caps w:val="0"/>
-        </w:rPr>
-        <w:t xml:space="preserve"> (see table on last page</w:t>
-      </w:r>
-      <w:r>
-        <w:rPr>
-          <w:rFonts w:ascii="Myriad Pro" w:hAnsi="Myriad Pro"/>
-          <w:caps w:val="0"/>
-        </w:rPr>
-        <w:t xml:space="preserve"> for lit review</w:t>
-      </w:r>
-      <w:r>
-        <w:rPr>
-          <w:rFonts w:ascii="Myriad Pro" w:hAnsi="Myriad Pro"/>
-          <w:caps w:val="0"/>
-        </w:rPr>
-        <w:t xml:space="preserve"> summary</w:t>
-      </w:r>
-      <w:r>
-        <w:rPr>
-          <w:rFonts w:ascii="Myriad Pro" w:hAnsi="Myriad Pro"/>
-          <w:caps w:val="0"/>
-        </w:rPr>
-        <w:t>)</w:t>
+        <w:spacing w:line="276" w:lineRule="auto"/>
+      </w:pPr>
+      <w:r>
+        <w:t xml:space="preserve">Other studies support the finding that </w:t>
+      </w:r>
+      <w:r>
+        <w:t xml:space="preserve">there is higher levels of urinary DBP in the disease state compared to the control. </w:t>
+      </w:r>
+      <w:r>
+        <w:t xml:space="preserve">Tian et al. </w:t>
+      </w:r>
+      <w:r>
+        <w:fldChar w:fldCharType="begin"/>
+      </w:r>
+      <w:r>
+        <w:instrText xml:space="preserve"> ADDIN ZOTERO_ITEM {"citationID":"2p5i3kji5h","properties":{"formattedCitation":"(14)","plainCitation":"(14)"},"citationItems":[{"id":739,"uris":["http://zotero.org/users/2281768/items/BU3I8WKJ"],"uri":["http://zotero.org/users/2281768/items/BU3I8WKJ"]}]} </w:instrText>
+      </w:r>
+      <w:r>
+        <w:fldChar w:fldCharType="separate"/>
+      </w:r>
+      <w:r>
+        <w:t>(14)</w:t>
+      </w:r>
+      <w:r>
+        <w:fldChar w:fldCharType="end"/>
+      </w:r>
+      <w:r>
+        <w:t xml:space="preserve"> </w:t>
+      </w:r>
+      <w:r>
+        <w:t xml:space="preserve">found that DBP was higher in diabetic patients with </w:t>
+      </w:r>
+      <w:r>
+        <w:t>nephropathy and micro-</w:t>
+      </w:r>
+      <w:r>
+        <w:t xml:space="preserve"> or macroalbuminuria compared to healthy controls or diabetic patients with normoalbuminuria. </w:t>
+      </w:r>
+      <w:r>
+        <w:t xml:space="preserve">Blanton et al. </w:t>
+      </w:r>
+      <w:r>
+        <w:fldChar w:fldCharType="begin"/>
+      </w:r>
+      <w:r>
+        <w:instrText xml:space="preserve"> ADDIN ZOTERO_ITEM {"citationID":"87tt5pfot","properties":{"formattedCitation":"(16)","plainCitation":"(16)"},"citationItems":[{"id":857,"uris":["http://zotero.org/users/2281768/items/MTMEPCFZ"],"uri":["http://zotero.org/users/2281768/items/MTMEPCFZ"]}]} </w:instrText>
+      </w:r>
+      <w:r>
+        <w:fldChar w:fldCharType="separate"/>
+      </w:r>
+      <w:r>
+        <w:t>(16)</w:t>
+      </w:r>
+      <w:r>
+        <w:fldChar w:fldCharType="end"/>
+      </w:r>
+      <w:r>
+        <w:t xml:space="preserve"> conducted a retrospective, cross-sectional analysis of DBP levels from 472 subjects (203 with T1DM, 116 relatives of those with T1DM, and 153 age-matched controls). They found that serum DBP levels were highest in control subjects, intermediate in relatives, and lowest in those with T1DM. However, serum DBP levels were not associated with serum vitamin D levels, suggesting that perhaps urinary DBP would be a poor predictor of vitamin D status in diabetes.</w:t>
+      </w:r>
+      <w:r>
+        <w:t xml:space="preserve"> </w:t>
+      </w:r>
+      <w:r>
+        <w:t xml:space="preserve">Other studies have also supported the idea that polymorphisms in DBP could predict risk to T2DM. A meta-analysis conducted by Wang et al. demonstrated that this association was observed in Asian populations, but not found in Caucasians </w:t>
+      </w:r>
+      <w:r>
+        <w:fldChar w:fldCharType="begin"/>
+      </w:r>
+      <w:r>
+        <w:instrText xml:space="preserve"> ADDIN ZOTERO_ITEM {"citationID":"1j7v5g6mp7","properties":{"formattedCitation":"(17)","plainCitation":"(17)"},"citationItems":[{"id":863,"uris":["http://zotero.org/users/2281768/items/SPRZRN4W"],"uri":["http://zotero.org/users/2281768/items/SPRZRN4W"]}]} </w:instrText>
+      </w:r>
+      <w:r>
+        <w:fldChar w:fldCharType="separate"/>
+      </w:r>
+      <w:r>
+        <w:t>(17)</w:t>
+      </w:r>
+      <w:r>
+        <w:fldChar w:fldCharType="end"/>
+      </w:r>
+      <w:r>
+        <w:t xml:space="preserve">. </w:t>
       </w:r>
     </w:p>
     <w:p>
       <w:pPr>
-        <w:pStyle w:val="ListParagraph"/>
-        <w:numPr>
-          <w:ilvl w:val="0"/>
-          <w:numId w:val="2"/>
-        </w:numPr>
         <w:spacing w:line="276" w:lineRule="auto"/>
-        <w:rPr>
-          <w:rFonts w:asciiTheme="majorHAnsi" w:hAnsiTheme="majorHAnsi"/>
-        </w:rPr>
-      </w:pPr>
-      <w:r>
-        <w:rPr>
-          <w:rFonts w:asciiTheme="majorHAnsi" w:hAnsiTheme="majorHAnsi"/>
-        </w:rPr>
-        <w:t>T1DM study suggest that VDBP loss in urine can explain low vitamin D levels in diabetics</w:t>
-      </w:r>
-      <w:r>
-        <w:rPr>
-          <w:rFonts w:asciiTheme="majorHAnsi" w:hAnsiTheme="majorHAnsi"/>
-        </w:rPr>
-        <w:t xml:space="preserve"> </w:t>
-      </w:r>
-      <w:r>
-        <w:rPr>
-          <w:rFonts w:asciiTheme="majorHAnsi" w:hAnsiTheme="majorHAnsi"/>
-        </w:rPr>
+      </w:pPr>
+      <w:r>
+        <w:t xml:space="preserve">Anderson et al. </w:t>
+      </w:r>
+      <w:r>
+        <w:t xml:space="preserve">proposed that low vitamin status in diabetic rats could be caused by problems with renal reabsorption of the DBP </w:t>
+      </w:r>
+      <w:r>
         <w:fldChar w:fldCharType="begin"/>
       </w:r>
       <w:r>
-        <w:rPr>
-          <w:rFonts w:asciiTheme="majorHAnsi" w:hAnsiTheme="majorHAnsi"/>
-        </w:rPr>
-        <w:instrText xml:space="preserve"> ADDIN ZOTERO_ITEM {"citationID":"2g3su4v27k","properties":{"formattedCitation":"(6)","plainCitation":"(6)"},"citationItems":[{"id":742,"uris":["http://zotero.org/users/2281768/items/6Z2XF9ZZ"],"uri":["http://zotero.org/users/2281768/items/6Z2XF9ZZ"]}]} </w:instrText>
-      </w:r>
-      <w:r>
-        <w:rPr>
-          <w:rFonts w:asciiTheme="majorHAnsi" w:hAnsiTheme="majorHAnsi"/>
-        </w:rPr>
+        <w:instrText xml:space="preserve"> ADDIN ZOTERO_ITEM {"citationID":"2c3v514lsh","properties":{"formattedCitation":"(18)","plainCitation":"(18)"},"citationItems":[{"id":859,"uris":["http://zotero.org/users/2281768/items/NGG4TGGH"],"uri":["http://zotero.org/users/2281768/items/NGG4TGGH"]}]} </w:instrText>
+      </w:r>
+      <w:r>
         <w:fldChar w:fldCharType="separate"/>
       </w:r>
       <w:r>
-        <w:rPr>
-          <w:rFonts w:asciiTheme="majorHAnsi" w:hAnsiTheme="majorHAnsi"/>
-        </w:rPr>
-        <w:t>(6)</w:t>
-      </w:r>
-      <w:r>
-        <w:rPr>
-          <w:rFonts w:asciiTheme="majorHAnsi" w:hAnsiTheme="majorHAnsi"/>
-        </w:rPr>
+        <w:t>(18)</w:t>
+      </w:r>
+      <w:r>
         <w:fldChar w:fldCharType="end"/>
       </w:r>
-    </w:p>
-    <w:p>
-      <w:pPr>
-        <w:pStyle w:val="ListParagraph"/>
-        <w:numPr>
-          <w:ilvl w:val="0"/>
-          <w:numId w:val="2"/>
-        </w:numPr>
-        <w:spacing w:line="276" w:lineRule="auto"/>
-        <w:rPr>
-          <w:rFonts w:asciiTheme="majorHAnsi" w:hAnsiTheme="majorHAnsi"/>
-        </w:rPr>
-      </w:pPr>
-      <w:r>
-        <w:rPr>
-          <w:rFonts w:asciiTheme="majorHAnsi" w:hAnsiTheme="majorHAnsi"/>
-        </w:rPr>
-        <w:t>Other studies agree that there is more VDBP present in disease state vs control</w:t>
-      </w:r>
-    </w:p>
-    <w:p>
-      <w:pPr>
-        <w:pStyle w:val="ListParagraph"/>
-        <w:numPr>
-          <w:ilvl w:val="0"/>
-          <w:numId w:val="2"/>
-        </w:numPr>
-        <w:spacing w:line="276" w:lineRule="auto"/>
-        <w:rPr>
-          <w:rFonts w:asciiTheme="majorHAnsi" w:hAnsiTheme="majorHAnsi"/>
-        </w:rPr>
-      </w:pPr>
-      <w:r>
-        <w:rPr>
-          <w:rFonts w:asciiTheme="majorHAnsi" w:hAnsiTheme="majorHAnsi"/>
-        </w:rPr>
-        <w:t>Rats with T2DM demonstrated excessive excretion of VDBP complex (</w:t>
-      </w:r>
-      <w:r>
-        <w:rPr>
-          <w:rFonts w:asciiTheme="majorHAnsi" w:hAnsiTheme="majorHAnsi"/>
-          <w:highlight w:val="yellow"/>
-        </w:rPr>
-        <w:t>cite</w:t>
-      </w:r>
-      <w:r>
-        <w:rPr>
-          <w:rFonts w:asciiTheme="majorHAnsi" w:hAnsiTheme="majorHAnsi"/>
-        </w:rPr>
-        <w:t>)</w:t>
-      </w:r>
-    </w:p>
-    <w:p>
-      <w:pPr>
-        <w:pStyle w:val="ListParagraph"/>
-        <w:numPr>
-          <w:ilvl w:val="0"/>
-          <w:numId w:val="2"/>
-        </w:numPr>
-        <w:spacing w:line="276" w:lineRule="auto"/>
-        <w:rPr>
-          <w:rFonts w:asciiTheme="majorHAnsi" w:hAnsiTheme="majorHAnsi"/>
-        </w:rPr>
-      </w:pPr>
-      <w:r>
-        <w:rPr>
-          <w:rFonts w:asciiTheme="majorHAnsi" w:hAnsiTheme="majorHAnsi"/>
-        </w:rPr>
-        <w:t>Starch resistant to digestion (high-amylose maize) prevented excretion of VDBP complex in T1DM rats</w:t>
+      <w:r>
+        <w:t xml:space="preserve">. Moreover, a digestion-resistant starch diet prevented urinary excretion of DBP in rats with T1DM </w:t>
+      </w:r>
+      <w:r>
+        <w:fldChar w:fldCharType="begin"/>
+      </w:r>
+      <w:r>
+        <w:instrText xml:space="preserve"> ADDIN ZOTERO_ITEM {"citationID":"1rstkrkrrg","properties":{"formattedCitation":"(19)","plainCitation":"(19)"},"citationItems":[{"id":861,"uris":["http://zotero.org/users/2281768/items/BTSPUWJ9"],"uri":["http://zotero.org/users/2281768/items/BTSPUWJ9"]}]} </w:instrText>
+      </w:r>
+      <w:r>
+        <w:fldChar w:fldCharType="separate"/>
+      </w:r>
+      <w:r>
+        <w:t>(19)</w:t>
+      </w:r>
+      <w:r>
+        <w:fldChar w:fldCharType="end"/>
+      </w:r>
+      <w:r>
+        <w:t>, indicating a potential pathway between glucose and DBP elimination. Further study by Koh et al. investigated whether feeding resistant starch could similarly prevent vitamin D loss in diabetic rats. It was found that rats fed the control diet had 89% and 97% higher urinary excretion of 25(OH)D and 1,25(OH)</w:t>
+      </w:r>
+      <w:r>
+        <w:rPr>
+          <w:vertAlign w:val="subscript"/>
+        </w:rPr>
+        <w:t>2</w:t>
+      </w:r>
+      <w:r>
+        <w:t>D respectively. Serum 25(OH)D levels were also 31% in those on the control diet. Histopathologic examinations of the kidneys revealed that the resistant starch diet attenuated diabetes-mediated damage by 21%. This suggests that starch digestion plays a role in loss of DBP.</w:t>
       </w:r>
     </w:p>
     <w:p>
@@ -894,16 +1408,11 @@
           <w:sz w:val="22"/>
           <w:szCs w:val="22"/>
         </w:rPr>
-        <w:t>Vitamin D Pathway</w:t>
+        <w:t>Gaps in knowledge</w:t>
       </w:r>
     </w:p>
     <w:p>
       <w:pPr>
-        <w:pStyle w:val="ListParagraph"/>
-        <w:numPr>
-          <w:ilvl w:val="0"/>
-          <w:numId w:val="6"/>
-        </w:numPr>
         <w:spacing w:line="276" w:lineRule="auto"/>
         <w:rPr>
           <w:rFonts w:asciiTheme="majorHAnsi" w:hAnsiTheme="majorHAnsi"/>
@@ -913,13 +1422,13 @@
         <w:rPr>
           <w:rFonts w:asciiTheme="majorHAnsi" w:hAnsiTheme="majorHAnsi"/>
         </w:rPr>
-        <w:t>88% of 25(OH)D i</w:t>
-      </w:r>
-      <w:r>
-        <w:rPr>
-          <w:rFonts w:asciiTheme="majorHAnsi" w:hAnsiTheme="majorHAnsi"/>
-        </w:rPr>
-        <w:t xml:space="preserve">n circulation is bound to VDBP </w:t>
+        <w:t>There is controversy about the quality of DBP as a biomarker for diabetes and kidney damage. Whil</w:t>
+      </w:r>
+      <w:r>
+        <w:rPr>
+          <w:rFonts w:asciiTheme="majorHAnsi" w:hAnsiTheme="majorHAnsi"/>
+        </w:rPr>
+        <w:t xml:space="preserve">e some studies indicate that urinary or polymorphisms in DBP precedes diabetes </w:t>
       </w:r>
       <w:r>
         <w:rPr>
@@ -931,7 +1440,7 @@
         <w:rPr>
           <w:rFonts w:asciiTheme="majorHAnsi" w:hAnsiTheme="majorHAnsi"/>
         </w:rPr>
-        <w:instrText xml:space="preserve"> ADDIN ZOTERO_ITEM {"citationID":"123k987i9m","properties":{"formattedCitation":"(8)","plainCitation":"(8)"},"citationItems":[{"id":735,"uris":["http://zotero.org/users/2281768/items/9M82SR9G"],"uri":["http://zotero.org/users/2281768/items/9M82SR9G"]}]} </w:instrText>
+        <w:instrText xml:space="preserve"> ADDIN ZOTERO_ITEM {"citationID":"5gonub9tj","properties":{"formattedCitation":"(16,17)","plainCitation":"(16,17)"},"citationItems":[{"id":857,"uris":["http://zotero.org/users/2281768/items/MTMEPCFZ"],"uri":["http://zotero.org/users/2281768/items/MTMEPCFZ"]},{"id":863,"uris":["http://zotero.org/users/2281768/items/SPRZRN4W"],"uri":["http://zotero.org/users/2281768/items/SPRZRN4W"]}]} </w:instrText>
       </w:r>
       <w:r>
         <w:rPr>
@@ -940,105 +1449,88 @@
         <w:fldChar w:fldCharType="separate"/>
       </w:r>
       <w:r>
-        <w:rPr>
-          <w:rFonts w:asciiTheme="majorHAnsi" w:hAnsiTheme="majorHAnsi"/>
-        </w:rPr>
-        <w:t>(8)</w:t>
+        <w:t>(16,17)</w:t>
       </w:r>
       <w:r>
         <w:rPr>
           <w:rFonts w:asciiTheme="majorHAnsi" w:hAnsiTheme="majorHAnsi"/>
         </w:rPr>
         <w:fldChar w:fldCharType="end"/>
+      </w:r>
+      <w:r>
+        <w:rPr>
+          <w:rFonts w:asciiTheme="majorHAnsi" w:hAnsiTheme="majorHAnsi"/>
+        </w:rPr>
+        <w:t xml:space="preserve">, other studies suggest low vitamin D status could be due to elimination of the binding protein </w:t>
+      </w:r>
+      <w:r>
+        <w:rPr>
+          <w:rFonts w:asciiTheme="majorHAnsi" w:hAnsiTheme="majorHAnsi"/>
+        </w:rPr>
+        <w:fldChar w:fldCharType="begin"/>
+      </w:r>
+      <w:r>
+        <w:rPr>
+          <w:rFonts w:asciiTheme="majorHAnsi" w:hAnsiTheme="majorHAnsi"/>
+        </w:rPr>
+        <w:instrText xml:space="preserve"> ADDIN ZOTERO_ITEM {"citationID":"f4qa9pu9g","properties":{"formattedCitation":"(13,15,18,19)","plainCitation":"(13,15,18,19)"},"citationItems":[{"id":742,"uris":["http://zotero.org/users/2281768/items/6Z2XF9ZZ"],"uri":["http://zotero.org/users/2281768/items/6Z2XF9ZZ"]},{"id":859,"uris":["http://zotero.org/users/2281768/items/NGG4TGGH"],"uri":["http://zotero.org/users/2281768/items/NGG4TGGH"]},{"id":853,"uris":["http://zotero.org/users/2281768/items/EECBFKJN"],"uri":["http://zotero.org/users/2281768/items/EECBFKJN"]},{"id":861,"uris":["http://zotero.org/users/2281768/items/BTSPUWJ9"],"uri":["http://zotero.org/users/2281768/items/BTSPUWJ9"]}]} </w:instrText>
+      </w:r>
+      <w:r>
+        <w:rPr>
+          <w:rFonts w:asciiTheme="majorHAnsi" w:hAnsiTheme="majorHAnsi"/>
+        </w:rPr>
+        <w:fldChar w:fldCharType="separate"/>
+      </w:r>
+      <w:r>
+        <w:t>(13,15,18,19)</w:t>
+      </w:r>
+      <w:r>
+        <w:rPr>
+          <w:rFonts w:asciiTheme="majorHAnsi" w:hAnsiTheme="majorHAnsi"/>
+        </w:rPr>
+        <w:fldChar w:fldCharType="end"/>
+      </w:r>
+      <w:r>
+        <w:rPr>
+          <w:rFonts w:asciiTheme="majorHAnsi" w:hAnsiTheme="majorHAnsi"/>
+        </w:rPr>
+        <w:t>. More study is needed in order to conclude the role that DBP plays in vitamin D status and the pathophysiology of diabetes.</w:t>
       </w:r>
     </w:p>
     <w:p>
       <w:pPr>
-        <w:pStyle w:val="ListParagraph"/>
-        <w:numPr>
-          <w:ilvl w:val="0"/>
-          <w:numId w:val="6"/>
-        </w:numPr>
-        <w:spacing w:line="276" w:lineRule="auto"/>
-        <w:rPr>
-          <w:rFonts w:asciiTheme="majorHAnsi" w:hAnsiTheme="majorHAnsi"/>
-        </w:rPr>
-      </w:pPr>
-      <w:r>
-        <w:rPr>
-          <w:rFonts w:asciiTheme="majorHAnsi" w:hAnsiTheme="majorHAnsi"/>
-        </w:rPr>
-        <w:t xml:space="preserve">VDBP + 25(OH)D complex </w:t>
-      </w:r>
-      <w:r>
-        <w:rPr>
-          <w:rFonts w:asciiTheme="majorHAnsi" w:hAnsiTheme="majorHAnsi"/>
-        </w:rPr>
-        <w:sym w:font="Wingdings" w:char="F0E0"/>
-      </w:r>
-      <w:r>
-        <w:rPr>
-          <w:rFonts w:asciiTheme="majorHAnsi" w:hAnsiTheme="majorHAnsi"/>
-        </w:rPr>
-        <w:t xml:space="preserve"> freely cross glomerulus </w:t>
-      </w:r>
-      <w:r>
-        <w:rPr>
-          <w:rFonts w:asciiTheme="majorHAnsi" w:hAnsiTheme="majorHAnsi"/>
-        </w:rPr>
-        <w:sym w:font="Wingdings" w:char="F0E0"/>
-      </w:r>
-      <w:r>
-        <w:rPr>
-          <w:rFonts w:asciiTheme="majorHAnsi" w:hAnsiTheme="majorHAnsi"/>
-        </w:rPr>
-        <w:t xml:space="preserve"> transported to proximal tubule </w:t>
-      </w:r>
-      <w:r>
-        <w:rPr>
-          <w:rFonts w:asciiTheme="majorHAnsi" w:hAnsiTheme="majorHAnsi"/>
-        </w:rPr>
-        <w:sym w:font="Wingdings" w:char="F0E0"/>
-      </w:r>
-      <w:r>
-        <w:rPr>
-          <w:rFonts w:asciiTheme="majorHAnsi" w:hAnsiTheme="majorHAnsi"/>
-        </w:rPr>
-        <w:t xml:space="preserve"> VDBP + 25(OH)D reabsorbed by megalin </w:t>
-      </w:r>
-      <w:r>
-        <w:rPr>
-          <w:rFonts w:asciiTheme="majorHAnsi" w:hAnsiTheme="majorHAnsi"/>
-        </w:rPr>
-        <w:sym w:font="Wingdings" w:char="F0E0"/>
-      </w:r>
-      <w:r>
-        <w:rPr>
-          <w:rFonts w:asciiTheme="majorHAnsi" w:hAnsiTheme="majorHAnsi"/>
-        </w:rPr>
-        <w:t xml:space="preserve"> 1α-hydroxylase from proximal tubule epithelial cells converts 25(OH)D to 1,25(OH)</w:t>
-      </w:r>
-      <w:r>
-        <w:rPr>
-          <w:rFonts w:asciiTheme="majorHAnsi" w:hAnsiTheme="majorHAnsi"/>
-          <w:vertAlign w:val="subscript"/>
-        </w:rPr>
-        <w:t>2</w:t>
-      </w:r>
-      <w:r>
-        <w:rPr>
-          <w:rFonts w:asciiTheme="majorHAnsi" w:hAnsiTheme="majorHAnsi"/>
-        </w:rPr>
-        <w:t xml:space="preserve">D </w:t>
+        <w:pStyle w:val="Heading2"/>
+        <w:rPr>
+          <w:rFonts w:ascii="Myriad Pro" w:hAnsi="Myriad Pro"/>
+          <w:b/>
+          <w:caps w:val="0"/>
+          <w:sz w:val="26"/>
+          <w:szCs w:val="26"/>
+        </w:rPr>
+      </w:pPr>
+      <w:r>
+        <w:rPr>
+          <w:rFonts w:ascii="Myriad Pro" w:hAnsi="Myriad Pro"/>
+          <w:b/>
+          <w:caps w:val="0"/>
+          <w:sz w:val="26"/>
+          <w:szCs w:val="26"/>
+        </w:rPr>
+        <w:t>H</w:t>
+      </w:r>
+      <w:r>
+        <w:rPr>
+          <w:rFonts w:ascii="Myriad Pro" w:hAnsi="Myriad Pro"/>
+          <w:b/>
+          <w:caps w:val="0"/>
+          <w:sz w:val="26"/>
+          <w:szCs w:val="26"/>
+        </w:rPr>
+        <w:t>ypothesis</w:t>
       </w:r>
     </w:p>
     <w:p>
       <w:pPr>
-        <w:pStyle w:val="ListParagraph"/>
-        <w:numPr>
-          <w:ilvl w:val="1"/>
-          <w:numId w:val="6"/>
-        </w:numPr>
         <w:spacing w:line="276" w:lineRule="auto"/>
         <w:rPr>
           <w:rFonts w:asciiTheme="majorHAnsi" w:hAnsiTheme="majorHAnsi"/>
@@ -1048,369 +1540,99 @@
         <w:rPr>
           <w:rFonts w:asciiTheme="majorHAnsi" w:hAnsiTheme="majorHAnsi"/>
         </w:rPr>
-        <w:t>Renal reabsorption of VDBP complex is mediated through megalin endocytosis. This determines whether 25(OH)D becomes activated 1,25(OH)2D or returned to circulation</w:t>
+        <w:t xml:space="preserve">The objectives of this project are to examine the association of urinary vitamin D binding protein concentrations with type 2 diabetes and its underlying characteristic, including hyperglycemia and kidney </w:t>
+      </w:r>
+      <w:r>
+        <w:rPr>
+          <w:rFonts w:asciiTheme="majorHAnsi" w:hAnsiTheme="majorHAnsi"/>
+        </w:rPr>
+        <w:lastRenderedPageBreak/>
+        <w:t>dysfunction</w:t>
+      </w:r>
+      <w:r>
+        <w:rPr>
+          <w:rFonts w:asciiTheme="majorHAnsi" w:hAnsiTheme="majorHAnsi"/>
+        </w:rPr>
+        <w:t xml:space="preserve"> in a longitudinal cohort study</w:t>
+      </w:r>
+      <w:r>
+        <w:rPr>
+          <w:rFonts w:asciiTheme="majorHAnsi" w:hAnsiTheme="majorHAnsi"/>
+        </w:rPr>
+        <w:t xml:space="preserve">. </w:t>
+      </w:r>
+      <w:r>
+        <w:rPr>
+          <w:rFonts w:asciiTheme="majorHAnsi" w:hAnsiTheme="majorHAnsi"/>
+        </w:rPr>
+        <w:t xml:space="preserve">The hypothesis is that patients who develop T2DM would have lower serum concentrations of 25(OH)D and higher levels of urinary DBP. </w:t>
+      </w:r>
+      <w:r>
+        <w:rPr>
+          <w:rFonts w:asciiTheme="majorHAnsi" w:hAnsiTheme="majorHAnsi"/>
+        </w:rPr>
+        <w:t xml:space="preserve">These finding </w:t>
+      </w:r>
+      <w:r>
+        <w:rPr>
+          <w:rFonts w:asciiTheme="majorHAnsi" w:hAnsiTheme="majorHAnsi"/>
+        </w:rPr>
+        <w:t>would</w:t>
+      </w:r>
+      <w:r>
+        <w:rPr>
+          <w:rFonts w:asciiTheme="majorHAnsi" w:hAnsiTheme="majorHAnsi"/>
+        </w:rPr>
+        <w:t xml:space="preserve"> </w:t>
+      </w:r>
+      <w:r>
+        <w:rPr>
+          <w:rFonts w:asciiTheme="majorHAnsi" w:hAnsiTheme="majorHAnsi"/>
+        </w:rPr>
+        <w:t xml:space="preserve">implicate that low levels of vitamin D in individuals with T2DM is partly due to loss through DBP in the urine. </w:t>
+      </w:r>
+      <w:r>
+        <w:rPr>
+          <w:rFonts w:asciiTheme="majorHAnsi" w:hAnsiTheme="majorHAnsi"/>
+        </w:rPr>
+        <w:t xml:space="preserve">In </w:t>
+      </w:r>
+      <w:r>
+        <w:rPr>
+          <w:rFonts w:asciiTheme="majorHAnsi" w:hAnsiTheme="majorHAnsi"/>
+        </w:rPr>
+        <w:t>application, DBP could be offered as a novel marker for vitamin D status in addition to serum 25(OH)D levels. Measuring DBP easy and non-invasive, and analysis would be quick and inexpensive.</w:t>
       </w:r>
     </w:p>
     <w:p>
       <w:pPr>
-        <w:pStyle w:val="Heading3"/>
-        <w:rPr>
-          <w:rFonts w:ascii="Myriad Pro" w:hAnsi="Myriad Pro"/>
-          <w:smallCaps w:val="0"/>
-          <w:sz w:val="22"/>
-          <w:szCs w:val="22"/>
-        </w:rPr>
-      </w:pPr>
-      <w:r>
-        <w:rPr>
-          <w:rFonts w:ascii="Myriad Pro" w:hAnsi="Myriad Pro"/>
-          <w:smallCaps w:val="0"/>
-          <w:sz w:val="22"/>
-          <w:szCs w:val="22"/>
-        </w:rPr>
-        <w:t>Gaps in knowledge</w:t>
-      </w:r>
-    </w:p>
-    <w:p>
-      <w:pPr>
-        <w:pStyle w:val="ListParagraph"/>
-        <w:numPr>
-          <w:ilvl w:val="0"/>
-          <w:numId w:val="2"/>
-        </w:numPr>
-        <w:spacing w:line="276" w:lineRule="auto"/>
-        <w:rPr>
-          <w:rFonts w:asciiTheme="majorHAnsi" w:hAnsiTheme="majorHAnsi"/>
-        </w:rPr>
-      </w:pPr>
-      <w:r>
-        <w:rPr>
-          <w:rFonts w:asciiTheme="majorHAnsi" w:hAnsiTheme="majorHAnsi"/>
-        </w:rPr>
-        <w:t>Quality of VDBP as a biomarker is uncertain</w:t>
-      </w:r>
-    </w:p>
-    <w:p>
-      <w:pPr>
-        <w:pStyle w:val="ListParagraph"/>
-        <w:numPr>
-          <w:ilvl w:val="0"/>
-          <w:numId w:val="2"/>
-        </w:numPr>
-        <w:spacing w:line="276" w:lineRule="auto"/>
-        <w:rPr>
-          <w:rFonts w:asciiTheme="majorHAnsi" w:hAnsiTheme="majorHAnsi"/>
-        </w:rPr>
-      </w:pPr>
-      <w:r>
-        <w:rPr>
-          <w:rFonts w:asciiTheme="majorHAnsi" w:hAnsiTheme="majorHAnsi"/>
-        </w:rPr>
-        <w:t>VDBP as a cause for vitamin D deficiency in diabetes is uncertain</w:t>
-      </w:r>
-    </w:p>
-    <w:p>
-      <w:pPr>
-        <w:pStyle w:val="ListParagraph"/>
-        <w:numPr>
-          <w:ilvl w:val="0"/>
-          <w:numId w:val="2"/>
-        </w:numPr>
-        <w:spacing w:line="276" w:lineRule="auto"/>
-        <w:rPr>
-          <w:rFonts w:asciiTheme="majorHAnsi" w:hAnsiTheme="majorHAnsi"/>
-        </w:rPr>
-      </w:pPr>
-      <w:r>
-        <w:rPr>
-          <w:rFonts w:asciiTheme="majorHAnsi" w:hAnsiTheme="majorHAnsi"/>
-        </w:rPr>
-        <w:t>Uncertain whether VDBP loss in urine is cause or consequence of diabetes (this can be examined using a longitudinal study)</w:t>
-      </w:r>
-    </w:p>
-    <w:p>
-      <w:pPr>
-        <w:pStyle w:val="ListParagraph"/>
-        <w:spacing w:line="276" w:lineRule="auto"/>
-        <w:rPr>
-          <w:rFonts w:asciiTheme="majorHAnsi" w:hAnsiTheme="majorHAnsi"/>
-        </w:rPr>
-      </w:pPr>
-    </w:p>
-    <w:p>
-      <w:pPr>
-        <w:pStyle w:val="Heading2"/>
-        <w:rPr>
-          <w:rFonts w:ascii="Myriad Pro" w:hAnsi="Myriad Pro"/>
-          <w:caps w:val="0"/>
-        </w:rPr>
-      </w:pPr>
-      <w:r>
-        <w:rPr>
-          <w:rFonts w:ascii="Myriad Pro" w:hAnsi="Myriad Pro"/>
-          <w:caps w:val="0"/>
-        </w:rPr>
-        <w:lastRenderedPageBreak/>
-        <w:t>Project focus &amp; hypothesis</w:t>
-      </w:r>
-    </w:p>
-    <w:p>
-      <w:pPr>
-        <w:pStyle w:val="ListParagraph"/>
-        <w:numPr>
-          <w:ilvl w:val="0"/>
-          <w:numId w:val="3"/>
-        </w:numPr>
-        <w:spacing w:line="276" w:lineRule="auto"/>
-        <w:rPr>
-          <w:rFonts w:asciiTheme="majorHAnsi" w:hAnsiTheme="majorHAnsi"/>
-        </w:rPr>
-      </w:pPr>
-      <w:r>
-        <w:rPr>
-          <w:rFonts w:asciiTheme="majorHAnsi" w:hAnsiTheme="majorHAnsi"/>
-        </w:rPr>
-        <w:t>Determine whether VDBP loss in urine i</w:t>
-      </w:r>
-      <w:r>
-        <w:rPr>
-          <w:rFonts w:asciiTheme="majorHAnsi" w:hAnsiTheme="majorHAnsi"/>
-        </w:rPr>
-        <w:t>s a cause or consequence of T2DM</w:t>
-      </w:r>
-    </w:p>
-    <w:p>
-      <w:pPr>
-        <w:pStyle w:val="ListParagraph"/>
-        <w:numPr>
-          <w:ilvl w:val="1"/>
-          <w:numId w:val="3"/>
-        </w:numPr>
-        <w:spacing w:line="276" w:lineRule="auto"/>
-        <w:rPr>
-          <w:rFonts w:asciiTheme="majorHAnsi" w:hAnsiTheme="majorHAnsi"/>
-        </w:rPr>
-      </w:pPr>
-      <w:r>
-        <w:rPr>
-          <w:rFonts w:asciiTheme="majorHAnsi" w:hAnsiTheme="majorHAnsi"/>
-        </w:rPr>
-        <w:t>Vitamin D deficiency precedes and potentiates the progression of diabetic nephropathy</w:t>
-      </w:r>
-    </w:p>
-    <w:p>
-      <w:pPr>
-        <w:pStyle w:val="ListParagraph"/>
-        <w:numPr>
-          <w:ilvl w:val="2"/>
-          <w:numId w:val="3"/>
-        </w:numPr>
-        <w:spacing w:line="276" w:lineRule="auto"/>
-        <w:rPr>
-          <w:rFonts w:asciiTheme="majorHAnsi" w:hAnsiTheme="majorHAnsi"/>
-        </w:rPr>
-      </w:pPr>
-      <w:r>
-        <w:rPr>
-          <w:rFonts w:asciiTheme="majorHAnsi" w:hAnsiTheme="majorHAnsi"/>
-        </w:rPr>
-        <w:t xml:space="preserve">Evidence: angiotensin-1 receptor antagonists and activated vitamin D analogue </w:t>
-      </w:r>
-      <w:r>
-        <w:rPr>
-          <w:rFonts w:asciiTheme="majorHAnsi" w:hAnsiTheme="majorHAnsi"/>
-        </w:rPr>
-        <w:sym w:font="Wingdings" w:char="F0E8"/>
-      </w:r>
-      <w:r>
-        <w:rPr>
-          <w:rFonts w:asciiTheme="majorHAnsi" w:hAnsiTheme="majorHAnsi"/>
-        </w:rPr>
-        <w:t xml:space="preserve"> improves diabetic nephropathy </w:t>
-      </w:r>
-      <w:r>
-        <w:rPr>
-          <w:rFonts w:asciiTheme="majorHAnsi" w:hAnsiTheme="majorHAnsi"/>
-        </w:rPr>
-        <w:fldChar w:fldCharType="begin"/>
-      </w:r>
-      <w:r>
-        <w:rPr>
-          <w:rFonts w:asciiTheme="majorHAnsi" w:hAnsiTheme="majorHAnsi"/>
-        </w:rPr>
-        <w:instrText xml:space="preserve"> ADDIN ZOTERO_ITEM {"citationID":"23o5smevma","properties":{"formattedCitation":"(9)","plainCitation":"(9)"},"citationItems":[{"id":737,"uris":["http://zotero.org/users/2281768/items/WUUXFGRH"],"uri":["http://zotero.org/users/2281768/items/WUUXFGRH"]}]} </w:instrText>
-      </w:r>
-      <w:r>
-        <w:rPr>
-          <w:rFonts w:asciiTheme="majorHAnsi" w:hAnsiTheme="majorHAnsi"/>
-        </w:rPr>
-        <w:fldChar w:fldCharType="separate"/>
-      </w:r>
-      <w:r>
-        <w:rPr>
-          <w:rFonts w:asciiTheme="majorHAnsi" w:hAnsiTheme="majorHAnsi"/>
-        </w:rPr>
-        <w:t>(9)</w:t>
-      </w:r>
-      <w:r>
-        <w:rPr>
-          <w:rFonts w:asciiTheme="majorHAnsi" w:hAnsiTheme="majorHAnsi"/>
-        </w:rPr>
-        <w:fldChar w:fldCharType="end"/>
-      </w:r>
-    </w:p>
-    <w:p>
-      <w:pPr>
-        <w:pStyle w:val="ListParagraph"/>
-        <w:numPr>
-          <w:ilvl w:val="2"/>
-          <w:numId w:val="3"/>
-        </w:numPr>
-        <w:spacing w:line="276" w:lineRule="auto"/>
-        <w:rPr>
-          <w:rFonts w:asciiTheme="majorHAnsi" w:hAnsiTheme="majorHAnsi"/>
-        </w:rPr>
-      </w:pPr>
-      <w:r>
-        <w:rPr>
-          <w:rFonts w:asciiTheme="majorHAnsi" w:hAnsiTheme="majorHAnsi"/>
-        </w:rPr>
-        <w:t>Evidence against: 2001-2006 National Health and Nutrition Examination Survey reported high levels of vitamin D deficiency in diabetic adults, with and without nephropathy</w:t>
-      </w:r>
-    </w:p>
-    <w:p>
-      <w:pPr>
-        <w:pStyle w:val="ListParagraph"/>
-        <w:numPr>
-          <w:ilvl w:val="1"/>
-          <w:numId w:val="3"/>
-        </w:numPr>
-        <w:spacing w:line="276" w:lineRule="auto"/>
-        <w:rPr>
-          <w:rFonts w:asciiTheme="majorHAnsi" w:hAnsiTheme="majorHAnsi"/>
-        </w:rPr>
-      </w:pPr>
-      <w:r>
-        <w:rPr>
-          <w:rFonts w:asciiTheme="majorHAnsi" w:hAnsiTheme="majorHAnsi"/>
-        </w:rPr>
-        <w:t>Progressive renal decline (characterized by increased VDBP excretion) contributes to vitamin D deficiency</w:t>
-      </w:r>
-    </w:p>
-    <w:p>
-      <w:pPr>
-        <w:pStyle w:val="ListParagraph"/>
-        <w:numPr>
-          <w:ilvl w:val="0"/>
-          <w:numId w:val="3"/>
-        </w:numPr>
-        <w:spacing w:line="276" w:lineRule="auto"/>
-        <w:rPr>
-          <w:rFonts w:asciiTheme="majorHAnsi" w:hAnsiTheme="majorHAnsi"/>
-        </w:rPr>
-      </w:pPr>
-      <w:r>
-        <w:rPr>
-          <w:rFonts w:asciiTheme="majorHAnsi" w:hAnsiTheme="majorHAnsi"/>
-        </w:rPr>
-        <w:t>Examine the potential mechanism of vitamin D deficiency in T2DM as relating to urinary loss of VDBP</w:t>
-      </w:r>
-    </w:p>
-    <w:p>
-      <w:pPr>
-        <w:pStyle w:val="Heading3"/>
-        <w:rPr>
-          <w:rFonts w:ascii="Myriad Pro" w:hAnsi="Myriad Pro"/>
-          <w:smallCaps w:val="0"/>
-          <w:sz w:val="22"/>
-          <w:szCs w:val="22"/>
-        </w:rPr>
-      </w:pPr>
-      <w:r>
-        <w:rPr>
-          <w:rFonts w:ascii="Myriad Pro" w:hAnsi="Myriad Pro"/>
-          <w:smallCaps w:val="0"/>
-          <w:sz w:val="22"/>
-          <w:szCs w:val="22"/>
-        </w:rPr>
-        <w:t>Hypothesis</w:t>
-      </w:r>
-    </w:p>
-    <w:p>
-      <w:pPr>
-        <w:rPr>
-          <w:rFonts w:asciiTheme="majorHAnsi" w:hAnsiTheme="majorHAnsi"/>
-        </w:rPr>
-      </w:pPr>
-      <w:r>
-        <w:rPr>
-          <w:rFonts w:asciiTheme="majorHAnsi" w:hAnsiTheme="majorHAnsi"/>
-        </w:rPr>
-        <w:t>??</w:t>
-      </w:r>
-    </w:p>
-    <w:p>
-      <w:pPr>
-        <w:pStyle w:val="Heading3"/>
-        <w:rPr>
-          <w:rFonts w:ascii="Myriad Pro" w:hAnsi="Myriad Pro"/>
-          <w:smallCaps w:val="0"/>
-          <w:sz w:val="22"/>
-          <w:szCs w:val="22"/>
-        </w:rPr>
-      </w:pPr>
-      <w:r>
-        <w:rPr>
-          <w:rFonts w:ascii="Myriad Pro" w:hAnsi="Myriad Pro"/>
-          <w:smallCaps w:val="0"/>
-          <w:sz w:val="22"/>
-          <w:szCs w:val="22"/>
-        </w:rPr>
-        <w:t>Contribution and implications of finding</w:t>
-      </w:r>
-    </w:p>
-    <w:p>
-      <w:pPr>
-        <w:pStyle w:val="ListParagraph"/>
-        <w:numPr>
-          <w:ilvl w:val="0"/>
-          <w:numId w:val="5"/>
-        </w:numPr>
-        <w:spacing w:line="276" w:lineRule="auto"/>
-        <w:rPr>
-          <w:rFonts w:asciiTheme="majorHAnsi" w:hAnsiTheme="majorHAnsi"/>
-        </w:rPr>
-      </w:pPr>
-      <w:r>
-        <w:rPr>
-          <w:rFonts w:asciiTheme="majorHAnsi" w:hAnsiTheme="majorHAnsi"/>
-        </w:rPr>
-        <w:t>If VDBP is cause of T2DM, it can be used as an early detection biomarker (non-invasive, easy, cheap detection)</w:t>
-      </w:r>
-    </w:p>
-    <w:p>
-      <w:pPr>
         <w:pStyle w:val="Heading1"/>
         <w:rPr>
           <w:rFonts w:ascii="Myriad Pro" w:hAnsi="Myriad Pro"/>
           <w:b/>
+          <w:caps w:val="0"/>
+          <w:sz w:val="26"/>
+          <w:szCs w:val="26"/>
         </w:rPr>
       </w:pPr>
       <w:r>
         <w:rPr>
           <w:rFonts w:ascii="Myriad Pro" w:hAnsi="Myriad Pro"/>
           <w:b/>
-        </w:rPr>
-        <w:t>Des</w:t>
-      </w:r>
-      <w:bookmarkStart w:id="0" w:name="_GoBack"/>
-      <w:bookmarkEnd w:id="0"/>
+          <w:sz w:val="26"/>
+          <w:szCs w:val="26"/>
+        </w:rPr>
+        <w:t>D</w:t>
+      </w:r>
       <w:r>
         <w:rPr>
           <w:rFonts w:ascii="Myriad Pro" w:hAnsi="Myriad Pro"/>
           <w:b/>
-        </w:rPr>
-        <w:t>ign</w:t>
+          <w:caps w:val="0"/>
+          <w:sz w:val="26"/>
+          <w:szCs w:val="26"/>
+        </w:rPr>
+        <w:t>esign</w:t>
       </w:r>
     </w:p>
     <w:tbl>
@@ -1478,25 +1700,22 @@
     </w:p>
     <w:p>
       <w:pPr>
-        <w:spacing w:line="276" w:lineRule="auto"/>
-        <w:rPr>
-          <w:rFonts w:asciiTheme="majorHAnsi" w:hAnsiTheme="majorHAnsi"/>
-          <w:u w:val="single"/>
-        </w:rPr>
-      </w:pPr>
-    </w:p>
-    <w:p>
-      <w:pPr>
         <w:pStyle w:val="Heading1"/>
         <w:rPr>
           <w:rFonts w:ascii="Myriad Pro" w:hAnsi="Myriad Pro"/>
           <w:b/>
+          <w:caps w:val="0"/>
+          <w:sz w:val="26"/>
+          <w:szCs w:val="26"/>
         </w:rPr>
       </w:pPr>
       <w:r>
         <w:rPr>
           <w:rFonts w:ascii="Myriad Pro" w:hAnsi="Myriad Pro"/>
           <w:b/>
+          <w:caps w:val="0"/>
+          <w:sz w:val="26"/>
+          <w:szCs w:val="26"/>
         </w:rPr>
         <w:t>Experimental work &amp; data collection</w:t>
       </w:r>
@@ -1588,13 +1807,7 @@
               <w:rPr>
                 <w:rFonts w:asciiTheme="majorHAnsi" w:hAnsiTheme="majorHAnsi"/>
               </w:rPr>
-              <w:t>A</w:t>
-            </w:r>
-            <w:r>
-              <w:rPr>
-                <w:rFonts w:asciiTheme="majorHAnsi" w:hAnsiTheme="majorHAnsi"/>
-              </w:rPr>
-              <w:t xml:space="preserve">nimals/humans? </w:t>
+              <w:t xml:space="preserve">Animals/humans? </w:t>
             </w:r>
           </w:p>
           <w:p>
@@ -1671,14 +1884,40 @@
         <w:rPr>
           <w:rFonts w:ascii="Myriad Pro" w:hAnsi="Myriad Pro"/>
           <w:b/>
+          <w:caps w:val="0"/>
+          <w:sz w:val="26"/>
+          <w:szCs w:val="26"/>
         </w:rPr>
       </w:pPr>
       <w:r>
         <w:rPr>
           <w:rFonts w:ascii="Myriad Pro" w:hAnsi="Myriad Pro"/>
           <w:b/>
-        </w:rPr>
-        <w:t>Data analysis</w:t>
+          <w:caps w:val="0"/>
+          <w:sz w:val="26"/>
+          <w:szCs w:val="26"/>
+        </w:rPr>
+        <w:t xml:space="preserve">Data </w:t>
+      </w:r>
+      <w:r>
+        <w:rPr>
+          <w:rFonts w:ascii="Myriad Pro" w:hAnsi="Myriad Pro"/>
+          <w:b/>
+          <w:caps w:val="0"/>
+          <w:sz w:val="26"/>
+          <w:szCs w:val="26"/>
+        </w:rPr>
+        <w:t>A</w:t>
+      </w:r>
+      <w:r>
+        <w:rPr>
+          <w:rFonts w:ascii="Myriad Pro" w:hAnsi="Myriad Pro"/>
+          <w:b/>
+          <w:caps w:val="0"/>
+          <w:sz w:val="26"/>
+          <w:szCs w:val="26"/>
+        </w:rPr>
+        <w:t>nalysis</w:t>
       </w:r>
     </w:p>
     <w:tbl>
@@ -1746,14 +1985,40 @@
         <w:rPr>
           <w:rFonts w:ascii="Myriad Pro" w:hAnsi="Myriad Pro"/>
           <w:b/>
+          <w:caps w:val="0"/>
+          <w:sz w:val="26"/>
+          <w:szCs w:val="26"/>
         </w:rPr>
       </w:pPr>
       <w:r>
         <w:rPr>
           <w:rFonts w:ascii="Myriad Pro" w:hAnsi="Myriad Pro"/>
           <w:b/>
-        </w:rPr>
-        <w:t>Time allocation</w:t>
+          <w:caps w:val="0"/>
+          <w:sz w:val="26"/>
+          <w:szCs w:val="26"/>
+        </w:rPr>
+        <w:t xml:space="preserve">Time </w:t>
+      </w:r>
+      <w:r>
+        <w:rPr>
+          <w:rFonts w:ascii="Myriad Pro" w:hAnsi="Myriad Pro"/>
+          <w:b/>
+          <w:caps w:val="0"/>
+          <w:sz w:val="26"/>
+          <w:szCs w:val="26"/>
+        </w:rPr>
+        <w:t>A</w:t>
+      </w:r>
+      <w:r>
+        <w:rPr>
+          <w:rFonts w:ascii="Myriad Pro" w:hAnsi="Myriad Pro"/>
+          <w:b/>
+          <w:caps w:val="0"/>
+          <w:sz w:val="26"/>
+          <w:szCs w:val="26"/>
+        </w:rPr>
+        <w:t>llocation</w:t>
       </w:r>
     </w:p>
     <w:tbl>
@@ -1987,369 +2252,240 @@
     </w:p>
     <w:p>
       <w:pPr>
-        <w:spacing w:line="276" w:lineRule="auto"/>
-      </w:pPr>
-      <w:r>
-        <w:rPr>
-          <w:i/>
-        </w:rPr>
-        <w:lastRenderedPageBreak/>
-        <w:t>Table 1</w:t>
-      </w:r>
-      <w:r>
-        <w:t xml:space="preserve"> Summary of Existing Literature</w:t>
-      </w:r>
-    </w:p>
-    <w:tbl>
-      <w:tblPr>
-        <w:tblStyle w:val="TableGrid"/>
-        <w:tblW w:w="5000" w:type="pct"/>
-        <w:tblLook w:val="04A0" w:firstRow="1" w:lastRow="0" w:firstColumn="1" w:lastColumn="0" w:noHBand="0" w:noVBand="1"/>
-      </w:tblPr>
-      <w:tblGrid>
-        <w:gridCol w:w="3823"/>
-        <w:gridCol w:w="1357"/>
-        <w:gridCol w:w="2186"/>
-        <w:gridCol w:w="2994"/>
-        <w:gridCol w:w="2590"/>
-      </w:tblGrid>
-      <w:tr>
-        <w:tc>
-          <w:tcPr>
-            <w:tcW w:w="1476" w:type="pct"/>
-          </w:tcPr>
-          <w:p>
-            <w:pPr>
-              <w:spacing w:line="276" w:lineRule="auto"/>
-              <w:rPr>
-                <w:b/>
-              </w:rPr>
-            </w:pPr>
-            <w:r>
-              <w:rPr>
-                <w:b/>
-              </w:rPr>
-              <w:t>Study</w:t>
-            </w:r>
-          </w:p>
-        </w:tc>
-        <w:tc>
-          <w:tcPr>
-            <w:tcW w:w="524" w:type="pct"/>
-          </w:tcPr>
-          <w:p>
-            <w:pPr>
-              <w:spacing w:line="276" w:lineRule="auto"/>
-              <w:rPr>
-                <w:b/>
-              </w:rPr>
-            </w:pPr>
-            <w:r>
-              <w:rPr>
-                <w:b/>
-              </w:rPr>
-              <w:t>Author</w:t>
-            </w:r>
-          </w:p>
-        </w:tc>
-        <w:tc>
-          <w:tcPr>
-            <w:tcW w:w="844" w:type="pct"/>
-          </w:tcPr>
-          <w:p>
-            <w:pPr>
-              <w:spacing w:line="276" w:lineRule="auto"/>
-              <w:rPr>
-                <w:b/>
-              </w:rPr>
-            </w:pPr>
-            <w:r>
-              <w:rPr>
-                <w:b/>
-              </w:rPr>
-              <w:t>Population</w:t>
-            </w:r>
-          </w:p>
-        </w:tc>
-        <w:tc>
-          <w:tcPr>
-            <w:tcW w:w="1156" w:type="pct"/>
-          </w:tcPr>
-          <w:p>
-            <w:pPr>
-              <w:spacing w:line="276" w:lineRule="auto"/>
-              <w:rPr>
-                <w:b/>
-              </w:rPr>
-            </w:pPr>
-            <w:r>
-              <w:rPr>
-                <w:b/>
-              </w:rPr>
-              <w:t>Main Findings</w:t>
-            </w:r>
-          </w:p>
-        </w:tc>
-        <w:tc>
-          <w:tcPr>
-            <w:tcW w:w="1000" w:type="pct"/>
-          </w:tcPr>
-          <w:p>
-            <w:pPr>
-              <w:spacing w:line="276" w:lineRule="auto"/>
-              <w:rPr>
-                <w:b/>
-              </w:rPr>
-            </w:pPr>
-            <w:r>
-              <w:rPr>
-                <w:b/>
-              </w:rPr>
-              <w:t>Limitations</w:t>
-            </w:r>
-          </w:p>
-        </w:tc>
-      </w:tr>
-      <w:tr>
-        <w:tc>
-          <w:tcPr>
-            <w:tcW w:w="1476" w:type="pct"/>
-          </w:tcPr>
-          <w:p>
-            <w:pPr>
-              <w:spacing w:line="276" w:lineRule="auto"/>
-            </w:pPr>
-            <w:r>
-              <w:t>Enhanced excretion of vitamin D binding protein in type 1 diabetes: a role in vitamin D deficiency?</w:t>
-            </w:r>
-          </w:p>
-        </w:tc>
-        <w:tc>
-          <w:tcPr>
-            <w:tcW w:w="524" w:type="pct"/>
-          </w:tcPr>
-          <w:p>
-            <w:pPr>
-              <w:spacing w:line="276" w:lineRule="auto"/>
-            </w:pPr>
-            <w:r>
-              <w:t>Thrailkill KM et al. (2011)</w:t>
-            </w:r>
-          </w:p>
-        </w:tc>
-        <w:tc>
-          <w:tcPr>
-            <w:tcW w:w="844" w:type="pct"/>
-          </w:tcPr>
-          <w:p>
-            <w:pPr>
-              <w:spacing w:line="276" w:lineRule="auto"/>
-            </w:pPr>
-            <w:r>
-              <w:t>155 subjects with T1DM and controls, aged 14-40 yrs</w:t>
-            </w:r>
-          </w:p>
-        </w:tc>
-        <w:tc>
-          <w:tcPr>
-            <w:tcW w:w="1156" w:type="pct"/>
-          </w:tcPr>
-          <w:p>
-            <w:pPr>
-              <w:spacing w:line="276" w:lineRule="auto"/>
-            </w:pPr>
-            <w:r>
-              <w:t>The loss of VDBP in T1DM could contribute mechanistically to vitamin D deficiencies.</w:t>
-            </w:r>
-          </w:p>
-        </w:tc>
-        <w:tc>
-          <w:tcPr>
-            <w:tcW w:w="1000" w:type="pct"/>
-          </w:tcPr>
-          <w:p>
-            <w:pPr>
-              <w:spacing w:line="276" w:lineRule="auto"/>
-            </w:pPr>
-          </w:p>
-        </w:tc>
-      </w:tr>
-      <w:tr>
-        <w:tc>
-          <w:tcPr>
-            <w:tcW w:w="1476" w:type="pct"/>
-          </w:tcPr>
-          <w:p>
-            <w:pPr>
-              <w:spacing w:line="276" w:lineRule="auto"/>
-            </w:pPr>
-            <w:r>
-              <w:t>Dietary resistant starch prevents urinary excretion of vitamin D metabolites and maintains circulating 25-hydroxycholecalciferol concentration in Zucker Diabetic Fatty Rats</w:t>
-            </w:r>
-          </w:p>
-        </w:tc>
-        <w:tc>
-          <w:tcPr>
-            <w:tcW w:w="524" w:type="pct"/>
-          </w:tcPr>
-          <w:p>
-            <w:pPr>
-              <w:spacing w:line="276" w:lineRule="auto"/>
-            </w:pPr>
-            <w:r>
-              <w:t>Koh</w:t>
-            </w:r>
-            <w:r>
-              <w:t xml:space="preserve"> GY</w:t>
-            </w:r>
-            <w:r>
-              <w:t xml:space="preserve"> et al. (2014)</w:t>
-            </w:r>
-          </w:p>
-        </w:tc>
-        <w:tc>
-          <w:tcPr>
-            <w:tcW w:w="844" w:type="pct"/>
-          </w:tcPr>
-          <w:p>
-            <w:pPr>
-              <w:spacing w:line="276" w:lineRule="auto"/>
-            </w:pPr>
-            <w:r>
-              <w:t>24 rats split into three groups (lean control, AIN-93G diet, and AIN-93G diet with resistant starch)</w:t>
-            </w:r>
-          </w:p>
-        </w:tc>
-        <w:tc>
-          <w:tcPr>
-            <w:tcW w:w="1156" w:type="pct"/>
-          </w:tcPr>
-          <w:p>
-            <w:pPr>
-              <w:spacing w:line="276" w:lineRule="auto"/>
-            </w:pPr>
-            <w:r>
-              <w:t>Vitamin D balance can be maintained by dietary resistant starch through nephroprotective mechanisms. This is independent of vitamin D supplementation and megalin expression.</w:t>
-            </w:r>
-          </w:p>
-        </w:tc>
-        <w:tc>
-          <w:tcPr>
-            <w:tcW w:w="1000" w:type="pct"/>
-          </w:tcPr>
-          <w:p>
-            <w:pPr>
-              <w:spacing w:line="276" w:lineRule="auto"/>
-            </w:pPr>
-          </w:p>
-        </w:tc>
-      </w:tr>
-      <w:tr>
-        <w:tc>
-          <w:tcPr>
-            <w:tcW w:w="1476" w:type="pct"/>
-          </w:tcPr>
-          <w:p>
-            <w:pPr>
-              <w:spacing w:line="276" w:lineRule="auto"/>
-            </w:pPr>
-          </w:p>
-        </w:tc>
-        <w:tc>
-          <w:tcPr>
-            <w:tcW w:w="524" w:type="pct"/>
-          </w:tcPr>
-          <w:p>
-            <w:pPr>
-              <w:spacing w:line="276" w:lineRule="auto"/>
-            </w:pPr>
-          </w:p>
-        </w:tc>
-        <w:tc>
-          <w:tcPr>
-            <w:tcW w:w="844" w:type="pct"/>
-          </w:tcPr>
-          <w:p>
-            <w:pPr>
-              <w:spacing w:line="276" w:lineRule="auto"/>
-            </w:pPr>
-          </w:p>
-        </w:tc>
-        <w:tc>
-          <w:tcPr>
-            <w:tcW w:w="1156" w:type="pct"/>
-          </w:tcPr>
-          <w:p>
-            <w:pPr>
-              <w:spacing w:line="276" w:lineRule="auto"/>
-            </w:pPr>
-          </w:p>
-        </w:tc>
-        <w:tc>
-          <w:tcPr>
-            <w:tcW w:w="1000" w:type="pct"/>
-          </w:tcPr>
-          <w:p>
-            <w:pPr>
-              <w:spacing w:line="276" w:lineRule="auto"/>
-            </w:pPr>
-          </w:p>
-        </w:tc>
-      </w:tr>
-    </w:tbl>
-    <w:p>
-      <w:pPr>
-        <w:spacing w:line="276" w:lineRule="auto"/>
-        <w:sectPr>
-          <w:pgSz w:w="15840" w:h="12240" w:orient="landscape"/>
-          <w:pgMar w:top="1440" w:right="1440" w:bottom="1440" w:left="1440" w:header="708" w:footer="708" w:gutter="0"/>
-          <w:cols w:space="708"/>
-          <w:docGrid w:linePitch="360"/>
-        </w:sectPr>
-      </w:pPr>
-    </w:p>
-    <w:p>
-      <w:pPr>
         <w:pStyle w:val="Bibliography"/>
         <w:spacing w:line="276" w:lineRule="auto"/>
         <w:jc w:val="center"/>
         <w:rPr>
-          <w:b/>
-        </w:rPr>
-      </w:pPr>
-      <w:r>
-        <w:rPr>
-          <w:b/>
-        </w:rPr>
-        <w:t>References</w:t>
+          <w:rFonts w:ascii="Myriad Pro" w:hAnsi="Myriad Pro"/>
+          <w:sz w:val="26"/>
+          <w:szCs w:val="26"/>
+        </w:rPr>
+      </w:pPr>
+      <w:r>
+        <w:rPr>
+          <w:rFonts w:ascii="Myriad Pro" w:hAnsi="Myriad Pro"/>
+          <w:sz w:val="26"/>
+          <w:szCs w:val="26"/>
+        </w:rPr>
+        <w:lastRenderedPageBreak/>
+        <w:t>Refere</w:t>
+      </w:r>
+      <w:bookmarkStart w:id="0" w:name="_GoBack"/>
+      <w:bookmarkEnd w:id="0"/>
+      <w:r>
+        <w:rPr>
+          <w:rFonts w:ascii="Myriad Pro" w:hAnsi="Myriad Pro"/>
+          <w:sz w:val="26"/>
+          <w:szCs w:val="26"/>
+        </w:rPr>
+        <w:t>nces</w:t>
       </w:r>
     </w:p>
     <w:p>
       <w:pPr>
         <w:pStyle w:val="Bibliography"/>
-        <w:spacing w:line="276" w:lineRule="auto"/>
-        <w:rPr>
-          <w:rFonts w:ascii="Calibri" w:hAnsi="Calibri"/>
-        </w:rPr>
-      </w:pPr>
-      <w:r>
+        <w:rPr>
+          <w:rFonts w:asciiTheme="majorHAnsi" w:hAnsiTheme="majorHAnsi" w:cs="Times New Roman"/>
+          <w:sz w:val="24"/>
+        </w:rPr>
+      </w:pPr>
+      <w:r>
+        <w:rPr>
+          <w:rFonts w:asciiTheme="majorHAnsi" w:hAnsiTheme="majorHAnsi"/>
+        </w:rPr>
         <w:fldChar w:fldCharType="begin"/>
       </w:r>
       <w:r>
+        <w:rPr>
+          <w:rFonts w:asciiTheme="majorHAnsi" w:hAnsiTheme="majorHAnsi"/>
+        </w:rPr>
         <w:instrText xml:space="preserve"> ADDIN ZOTERO_BIBL {"custom":[]} </w:instrText>
       </w:r>
       <w:r>
+        <w:rPr>
+          <w:rFonts w:asciiTheme="majorHAnsi" w:hAnsiTheme="majorHAnsi"/>
+        </w:rPr>
         <w:fldChar w:fldCharType="separate"/>
       </w:r>
       <w:r>
         <w:rPr>
-          <w:rFonts w:ascii="Calibri" w:hAnsi="Calibri"/>
+          <w:rFonts w:asciiTheme="majorHAnsi" w:hAnsiTheme="majorHAnsi" w:cs="Times New Roman"/>
+          <w:sz w:val="24"/>
         </w:rPr>
         <w:t xml:space="preserve">1. </w:t>
       </w:r>
       <w:r>
         <w:rPr>
-          <w:rFonts w:ascii="Calibri" w:hAnsi="Calibri"/>
+          <w:rFonts w:asciiTheme="majorHAnsi" w:hAnsiTheme="majorHAnsi" w:cs="Times New Roman"/>
+          <w:sz w:val="24"/>
+        </w:rPr>
+        <w:tab/>
+        <w:t xml:space="preserve">Shaw JE. Global estimates of the prevalence of diabetes for 2010 and 2030. Diabetes Res Clin Pract. 2010 Jan 1;87(1):4–14. </w:t>
+      </w:r>
+    </w:p>
+    <w:p>
+      <w:pPr>
+        <w:pStyle w:val="Bibliography"/>
+        <w:rPr>
+          <w:rFonts w:asciiTheme="majorHAnsi" w:hAnsiTheme="majorHAnsi" w:cs="Times New Roman"/>
+          <w:sz w:val="24"/>
+        </w:rPr>
+      </w:pPr>
+      <w:r>
+        <w:rPr>
+          <w:rFonts w:asciiTheme="majorHAnsi" w:hAnsiTheme="majorHAnsi" w:cs="Times New Roman"/>
+          <w:sz w:val="24"/>
+        </w:rPr>
+        <w:t xml:space="preserve">2. </w:t>
+      </w:r>
+      <w:r>
+        <w:rPr>
+          <w:rFonts w:asciiTheme="majorHAnsi" w:hAnsiTheme="majorHAnsi" w:cs="Times New Roman"/>
+          <w:sz w:val="24"/>
+        </w:rPr>
+        <w:tab/>
+        <w:t xml:space="preserve">The Effect of Intensive Treatment of Diabetes on the Development and Progression of Long-Term Complications in Insulin-Dependent Diabetes Mellitus. N Engl J Med. 1993 Sep 30;329(14):977–86. </w:t>
+      </w:r>
+    </w:p>
+    <w:p>
+      <w:pPr>
+        <w:pStyle w:val="Bibliography"/>
+        <w:rPr>
+          <w:rFonts w:asciiTheme="majorHAnsi" w:hAnsiTheme="majorHAnsi" w:cs="Times New Roman"/>
+          <w:sz w:val="24"/>
+        </w:rPr>
+      </w:pPr>
+      <w:r>
+        <w:rPr>
+          <w:rFonts w:asciiTheme="majorHAnsi" w:hAnsiTheme="majorHAnsi" w:cs="Times New Roman"/>
+          <w:sz w:val="24"/>
+        </w:rPr>
+        <w:t xml:space="preserve">3. </w:t>
+      </w:r>
+      <w:r>
+        <w:rPr>
+          <w:rFonts w:asciiTheme="majorHAnsi" w:hAnsiTheme="majorHAnsi" w:cs="Times New Roman"/>
+          <w:sz w:val="24"/>
+        </w:rPr>
+        <w:tab/>
+        <w:t xml:space="preserve">Adler AI, Stevens RJ, Manley SE, Bilous RW, Cull CA, Holman RR, et al. Development and progression of nephropathy in type 2 diabetes: the United Kingdom Prospective Diabetes Study (UKPDS 64). Kidney Int. 2003 Jan;63(1):225–32. </w:t>
+      </w:r>
+    </w:p>
+    <w:p>
+      <w:pPr>
+        <w:pStyle w:val="Bibliography"/>
+        <w:rPr>
+          <w:rFonts w:asciiTheme="majorHAnsi" w:hAnsiTheme="majorHAnsi" w:cs="Times New Roman"/>
+          <w:sz w:val="24"/>
+        </w:rPr>
+      </w:pPr>
+      <w:r>
+        <w:rPr>
+          <w:rFonts w:asciiTheme="majorHAnsi" w:hAnsiTheme="majorHAnsi" w:cs="Times New Roman"/>
+          <w:sz w:val="24"/>
+        </w:rPr>
+        <w:t xml:space="preserve">4. </w:t>
+      </w:r>
+      <w:r>
+        <w:rPr>
+          <w:rFonts w:asciiTheme="majorHAnsi" w:hAnsiTheme="majorHAnsi" w:cs="Times New Roman"/>
+          <w:sz w:val="24"/>
+        </w:rPr>
+        <w:tab/>
+        <w:t xml:space="preserve">Mathieu C, Gysemans C, Giulietti A, Bouillon R. Vitamin D and diabetes. Diabetologia. 2005 Jun 22;48(7):1247–57. </w:t>
+      </w:r>
+    </w:p>
+    <w:p>
+      <w:pPr>
+        <w:pStyle w:val="Bibliography"/>
+        <w:rPr>
+          <w:rFonts w:asciiTheme="majorHAnsi" w:hAnsiTheme="majorHAnsi" w:cs="Times New Roman"/>
+          <w:sz w:val="24"/>
+        </w:rPr>
+      </w:pPr>
+      <w:r>
+        <w:rPr>
+          <w:rFonts w:asciiTheme="majorHAnsi" w:hAnsiTheme="majorHAnsi" w:cs="Times New Roman"/>
+          <w:sz w:val="24"/>
+        </w:rPr>
+        <w:t xml:space="preserve">5. </w:t>
+      </w:r>
+      <w:r>
+        <w:rPr>
+          <w:rFonts w:asciiTheme="majorHAnsi" w:hAnsiTheme="majorHAnsi" w:cs="Times New Roman"/>
+          <w:sz w:val="24"/>
+        </w:rPr>
+        <w:tab/>
+        <w:t xml:space="preserve">Christakos S, Ajibade DV, Dhawan P, Fechner AJ, Mady LJ. Vitamin D: Metabolism. Endocrinol Metab Clin North Am. 2010 Jun;39(2):243–53. </w:t>
+      </w:r>
+    </w:p>
+    <w:p>
+      <w:pPr>
+        <w:pStyle w:val="Bibliography"/>
+        <w:rPr>
+          <w:rFonts w:asciiTheme="majorHAnsi" w:hAnsiTheme="majorHAnsi" w:cs="Times New Roman"/>
+          <w:sz w:val="24"/>
+        </w:rPr>
+      </w:pPr>
+      <w:r>
+        <w:rPr>
+          <w:rFonts w:asciiTheme="majorHAnsi" w:hAnsiTheme="majorHAnsi" w:cs="Times New Roman"/>
+          <w:sz w:val="24"/>
+        </w:rPr>
+        <w:t xml:space="preserve">6. </w:t>
+      </w:r>
+      <w:r>
+        <w:rPr>
+          <w:rFonts w:asciiTheme="majorHAnsi" w:hAnsiTheme="majorHAnsi" w:cs="Times New Roman"/>
+          <w:sz w:val="24"/>
+        </w:rPr>
+        <w:tab/>
+        <w:t xml:space="preserve">Yousefzadeh P, Shapses SA, Wang X, Yousefzadeh P, Shapses SA, Wang X. Vitamin D Binding Protein Impact on 25-Hydroxyvitamin D Levels under Different Physiologic and Pathologic Conditions, Vitamin D Binding Protein Impact on 25-Hydroxyvitamin D Levels under Different Physiologic and Pathologic Conditions. Int J Endocrinol Int J Endocrinol. 2014 Apr 28;2014, 2014:e981581. </w:t>
+      </w:r>
+    </w:p>
+    <w:p>
+      <w:pPr>
+        <w:pStyle w:val="Bibliography"/>
+        <w:rPr>
+          <w:rFonts w:asciiTheme="majorHAnsi" w:hAnsiTheme="majorHAnsi" w:cs="Times New Roman"/>
+          <w:sz w:val="24"/>
+        </w:rPr>
+      </w:pPr>
+      <w:r>
+        <w:rPr>
+          <w:rFonts w:asciiTheme="majorHAnsi" w:hAnsiTheme="majorHAnsi" w:cs="Times New Roman"/>
+          <w:sz w:val="24"/>
+        </w:rPr>
+        <w:t xml:space="preserve">7. </w:t>
+      </w:r>
+      <w:r>
+        <w:rPr>
+          <w:rFonts w:asciiTheme="majorHAnsi" w:hAnsiTheme="majorHAnsi" w:cs="Times New Roman"/>
+          <w:sz w:val="24"/>
+        </w:rPr>
+        <w:tab/>
+        <w:t xml:space="preserve">White P, Cooke N. The multifunctional properties and characteristics of vitamin D-binding protein. Trends Endocrinol Metab TEM. 2000 Oct;11(8):320–7. </w:t>
+      </w:r>
+    </w:p>
+    <w:p>
+      <w:pPr>
+        <w:pStyle w:val="Bibliography"/>
+        <w:rPr>
+          <w:rFonts w:asciiTheme="majorHAnsi" w:hAnsiTheme="majorHAnsi" w:cs="Times New Roman"/>
+          <w:sz w:val="24"/>
+        </w:rPr>
+      </w:pPr>
+      <w:r>
+        <w:rPr>
+          <w:rFonts w:asciiTheme="majorHAnsi" w:hAnsiTheme="majorHAnsi" w:cs="Times New Roman"/>
+          <w:sz w:val="24"/>
+        </w:rPr>
+        <w:t xml:space="preserve">8. </w:t>
+      </w:r>
+      <w:r>
+        <w:rPr>
+          <w:rFonts w:asciiTheme="majorHAnsi" w:hAnsiTheme="majorHAnsi" w:cs="Times New Roman"/>
+          <w:sz w:val="24"/>
         </w:rPr>
         <w:tab/>
         <w:t xml:space="preserve">Diaz VA, Mainous AG, Carek PJ, Wessell AM, Everett CJ. The association of vitamin D deficiency and insufficiency with diabetic nephropathy: implications for health disparities. J Am Board Fam Med JABFM. 2009 Oct;22(5):521–7. </w:t>
@@ -2358,42 +2494,94 @@
     <w:p>
       <w:pPr>
         <w:pStyle w:val="Bibliography"/>
-        <w:spacing w:line="276" w:lineRule="auto"/>
-        <w:rPr>
-          <w:rFonts w:ascii="Calibri" w:hAnsi="Calibri"/>
-        </w:rPr>
-      </w:pPr>
-      <w:r>
-        <w:rPr>
-          <w:rFonts w:ascii="Calibri" w:hAnsi="Calibri"/>
-        </w:rPr>
-        <w:t xml:space="preserve">2. </w:t>
-      </w:r>
-      <w:r>
-        <w:rPr>
-          <w:rFonts w:ascii="Calibri" w:hAnsi="Calibri"/>
+        <w:rPr>
+          <w:rFonts w:asciiTheme="majorHAnsi" w:hAnsiTheme="majorHAnsi" w:cs="Times New Roman"/>
+          <w:sz w:val="24"/>
+        </w:rPr>
+      </w:pPr>
+      <w:r>
+        <w:rPr>
+          <w:rFonts w:asciiTheme="majorHAnsi" w:hAnsiTheme="majorHAnsi" w:cs="Times New Roman"/>
+          <w:sz w:val="24"/>
+        </w:rPr>
+        <w:t xml:space="preserve">9. </w:t>
+      </w:r>
+      <w:r>
+        <w:rPr>
+          <w:rFonts w:asciiTheme="majorHAnsi" w:hAnsiTheme="majorHAnsi" w:cs="Times New Roman"/>
+          <w:sz w:val="24"/>
         </w:rPr>
         <w:tab/>
-        <w:t xml:space="preserve">Li YC. Vitamin D and diabetic nephropathy. Curr Diab Rep. 2008 Dec;8(6):464–9. </w:t>
+        <w:t xml:space="preserve">Norman AW, Frankel JB, Heldt AM, Grodsky GM. Vitamin D deficiency inhibits pancreatic secretion of insulin. Science. 1980 Aug 15;209(4458):823–5. </w:t>
       </w:r>
     </w:p>
     <w:p>
       <w:pPr>
         <w:pStyle w:val="Bibliography"/>
-        <w:spacing w:line="276" w:lineRule="auto"/>
-        <w:rPr>
-          <w:rFonts w:ascii="Calibri" w:hAnsi="Calibri"/>
-        </w:rPr>
-      </w:pPr>
-      <w:r>
-        <w:rPr>
-          <w:rFonts w:ascii="Calibri" w:hAnsi="Calibri"/>
-        </w:rPr>
-        <w:t xml:space="preserve">3. </w:t>
-      </w:r>
-      <w:r>
-        <w:rPr>
-          <w:rFonts w:ascii="Calibri" w:hAnsi="Calibri"/>
+        <w:rPr>
+          <w:rFonts w:asciiTheme="majorHAnsi" w:hAnsiTheme="majorHAnsi" w:cs="Times New Roman"/>
+          <w:sz w:val="24"/>
+        </w:rPr>
+      </w:pPr>
+      <w:r>
+        <w:rPr>
+          <w:rFonts w:asciiTheme="majorHAnsi" w:hAnsiTheme="majorHAnsi" w:cs="Times New Roman"/>
+          <w:sz w:val="24"/>
+        </w:rPr>
+        <w:t xml:space="preserve">10. </w:t>
+      </w:r>
+      <w:r>
+        <w:rPr>
+          <w:rFonts w:asciiTheme="majorHAnsi" w:hAnsiTheme="majorHAnsi" w:cs="Times New Roman"/>
+          <w:sz w:val="24"/>
+        </w:rPr>
+        <w:tab/>
+        <w:t xml:space="preserve">de Boland AR, Norman AW. Influx of extracellular calcium mediates 1,25-dihydroxyvitamin D3-dependent transcaltachia (the rapid stimulation of duodenal Ca2+ transport). Endocrinology. 1990 Nov;127(5):2475–80. </w:t>
+      </w:r>
+    </w:p>
+    <w:p>
+      <w:pPr>
+        <w:pStyle w:val="Bibliography"/>
+        <w:rPr>
+          <w:rFonts w:asciiTheme="majorHAnsi" w:hAnsiTheme="majorHAnsi" w:cs="Times New Roman"/>
+          <w:sz w:val="24"/>
+        </w:rPr>
+      </w:pPr>
+      <w:r>
+        <w:rPr>
+          <w:rFonts w:asciiTheme="majorHAnsi" w:hAnsiTheme="majorHAnsi" w:cs="Times New Roman"/>
+          <w:sz w:val="24"/>
+        </w:rPr>
+        <w:t xml:space="preserve">11. </w:t>
+      </w:r>
+      <w:r>
+        <w:rPr>
+          <w:rFonts w:asciiTheme="majorHAnsi" w:hAnsiTheme="majorHAnsi" w:cs="Times New Roman"/>
+          <w:sz w:val="24"/>
+        </w:rPr>
+        <w:tab/>
+        <w:t xml:space="preserve">Bourlon PM, Faure-Dussert A, Billaudel B. Modulatory role of 1,25 dihydroxyvitamin D3 on pancreatic islet insulin release via the cyclic AMP pathway in the rat. Br J Pharmacol. 1997 Jun;121(4):751–8. </w:t>
+      </w:r>
+    </w:p>
+    <w:p>
+      <w:pPr>
+        <w:pStyle w:val="Bibliography"/>
+        <w:rPr>
+          <w:rFonts w:asciiTheme="majorHAnsi" w:hAnsiTheme="majorHAnsi" w:cs="Times New Roman"/>
+          <w:sz w:val="24"/>
+        </w:rPr>
+      </w:pPr>
+      <w:r>
+        <w:rPr>
+          <w:rFonts w:asciiTheme="majorHAnsi" w:hAnsiTheme="majorHAnsi" w:cs="Times New Roman"/>
+          <w:sz w:val="24"/>
+        </w:rPr>
+        <w:t xml:space="preserve">12. </w:t>
+      </w:r>
+      <w:r>
+        <w:rPr>
+          <w:rFonts w:asciiTheme="majorHAnsi" w:hAnsiTheme="majorHAnsi" w:cs="Times New Roman"/>
+          <w:sz w:val="24"/>
         </w:rPr>
         <w:tab/>
         <w:t>CKD EVALUATION &amp; MANAGEMENT | KDIGO [Internet]. [cited 2015 Oct 5]. Available from: http://kdigo.org/home/guidelines/ckd-evaluation-management/</w:t>
@@ -2402,140 +2590,180 @@
     <w:p>
       <w:pPr>
         <w:pStyle w:val="Bibliography"/>
-        <w:spacing w:line="276" w:lineRule="auto"/>
-        <w:rPr>
-          <w:rFonts w:ascii="Calibri" w:hAnsi="Calibri"/>
-        </w:rPr>
-      </w:pPr>
-      <w:r>
-        <w:rPr>
-          <w:rFonts w:ascii="Calibri" w:hAnsi="Calibri"/>
-        </w:rPr>
-        <w:t xml:space="preserve">4. </w:t>
-      </w:r>
-      <w:r>
-        <w:rPr>
-          <w:rFonts w:ascii="Calibri" w:hAnsi="Calibri"/>
+        <w:rPr>
+          <w:rFonts w:asciiTheme="majorHAnsi" w:hAnsiTheme="majorHAnsi" w:cs="Times New Roman"/>
+          <w:sz w:val="24"/>
+        </w:rPr>
+      </w:pPr>
+      <w:r>
+        <w:rPr>
+          <w:rFonts w:asciiTheme="majorHAnsi" w:hAnsiTheme="majorHAnsi" w:cs="Times New Roman"/>
+          <w:sz w:val="24"/>
+        </w:rPr>
+        <w:lastRenderedPageBreak/>
+        <w:t xml:space="preserve">13. </w:t>
+      </w:r>
+      <w:r>
+        <w:rPr>
+          <w:rFonts w:asciiTheme="majorHAnsi" w:hAnsiTheme="majorHAnsi" w:cs="Times New Roman"/>
+          <w:sz w:val="24"/>
         </w:rPr>
         <w:tab/>
-        <w:t xml:space="preserve">Adler AI, Stevens RJ, Manley SE, Bilous RW, Cull CA, Holman RR, et al. Development and progression of nephropathy in type 2 diabetes: the United Kingdom Prospective Diabetes Study (UKPDS 64). Kidney Int. 2003 Jan;63(1):225–32. </w:t>
+        <w:t xml:space="preserve">Thrailkill KM, Jo C-H, Cockrell GE, Moreau CS, Fowlkes JL. Enhanced excretion of vitamin D binding protein in type 1 diabetes: a role in vitamin D deficiency? J Clin Endocrinol Metab. 2011 Jan;96(1):142–9. </w:t>
       </w:r>
     </w:p>
     <w:p>
       <w:pPr>
         <w:pStyle w:val="Bibliography"/>
-        <w:spacing w:line="276" w:lineRule="auto"/>
-        <w:rPr>
-          <w:rFonts w:ascii="Calibri" w:hAnsi="Calibri"/>
-        </w:rPr>
-      </w:pPr>
-      <w:r>
-        <w:rPr>
-          <w:rFonts w:ascii="Calibri" w:hAnsi="Calibri"/>
-        </w:rPr>
-        <w:t xml:space="preserve">5. </w:t>
-      </w:r>
-      <w:r>
-        <w:rPr>
-          <w:rFonts w:ascii="Calibri" w:hAnsi="Calibri"/>
+        <w:rPr>
+          <w:rFonts w:asciiTheme="majorHAnsi" w:hAnsiTheme="majorHAnsi" w:cs="Times New Roman"/>
+          <w:sz w:val="24"/>
+        </w:rPr>
+      </w:pPr>
+      <w:r>
+        <w:rPr>
+          <w:rFonts w:asciiTheme="majorHAnsi" w:hAnsiTheme="majorHAnsi" w:cs="Times New Roman"/>
+          <w:sz w:val="24"/>
+        </w:rPr>
+        <w:t xml:space="preserve">14. </w:t>
+      </w:r>
+      <w:r>
+        <w:rPr>
+          <w:rFonts w:asciiTheme="majorHAnsi" w:hAnsiTheme="majorHAnsi" w:cs="Times New Roman"/>
+          <w:sz w:val="24"/>
         </w:rPr>
         <w:tab/>
-        <w:t xml:space="preserve">Plantinga LC, Crews DC, Coresh J, Miller ER, Saran R, Yee J, et al. Prevalence of chronic kidney disease in US adults with undiagnosed diabetes or prediabetes. Clin J Am Soc Nephrol CJASN. 2010 Apr;5(4):673–82. </w:t>
+        <w:t xml:space="preserve">TIAN X-Q, ZHAO L-M, GE J-P, ZHANG Y, XU Y-C. Elevated urinary level of vitamin D-binding protein as a novel biomarker for diabetic nephropathy. Exp Ther Med. 2014 Feb;7(2):411–6. </w:t>
       </w:r>
     </w:p>
     <w:p>
       <w:pPr>
         <w:pStyle w:val="Bibliography"/>
-        <w:spacing w:line="276" w:lineRule="auto"/>
-        <w:rPr>
-          <w:rFonts w:ascii="Calibri" w:hAnsi="Calibri"/>
-        </w:rPr>
-      </w:pPr>
-      <w:r>
-        <w:rPr>
-          <w:rFonts w:ascii="Calibri" w:hAnsi="Calibri"/>
-        </w:rPr>
-        <w:t xml:space="preserve">6. </w:t>
-      </w:r>
-      <w:r>
-        <w:rPr>
-          <w:rFonts w:ascii="Calibri" w:hAnsi="Calibri"/>
+        <w:rPr>
+          <w:rFonts w:asciiTheme="majorHAnsi" w:hAnsiTheme="majorHAnsi" w:cs="Times New Roman"/>
+          <w:sz w:val="24"/>
+        </w:rPr>
+      </w:pPr>
+      <w:r>
+        <w:rPr>
+          <w:rFonts w:asciiTheme="majorHAnsi" w:hAnsiTheme="majorHAnsi" w:cs="Times New Roman"/>
+          <w:sz w:val="24"/>
+        </w:rPr>
+        <w:t xml:space="preserve">15. </w:t>
+      </w:r>
+      <w:r>
+        <w:rPr>
+          <w:rFonts w:asciiTheme="majorHAnsi" w:hAnsiTheme="majorHAnsi" w:cs="Times New Roman"/>
+          <w:sz w:val="24"/>
         </w:rPr>
         <w:tab/>
-        <w:t xml:space="preserve">Thrailkill KM, Jo C-H, Cockrell GE, Moreau CS, Fowlkes JL. Enhanced excretion of vitamin D binding protein in type 1 diabetes: a role in vitamin D deficiency? J Clin Endocrinol Metab. 2011 Jan;96(1):142–9. </w:t>
+        <w:t xml:space="preserve">Koh GY, Whitley EM, Mancosky K, Loo YT, Grapentine K, Bowers E, et al. Dietary resistant starch prevents urinary excretion of vitamin D metabolites and maintains circulating 25-hydroxycholecalciferol concentrations in Zucker diabetic fatty rats. J Nutr. 2014 Nov;144(11):1667–73. </w:t>
       </w:r>
     </w:p>
     <w:p>
       <w:pPr>
         <w:pStyle w:val="Bibliography"/>
-        <w:spacing w:line="276" w:lineRule="auto"/>
-        <w:rPr>
-          <w:rFonts w:ascii="Calibri" w:hAnsi="Calibri"/>
-        </w:rPr>
-      </w:pPr>
-      <w:r>
-        <w:rPr>
-          <w:rFonts w:ascii="Calibri" w:hAnsi="Calibri"/>
-        </w:rPr>
-        <w:t xml:space="preserve">7. </w:t>
-      </w:r>
-      <w:r>
-        <w:rPr>
-          <w:rFonts w:ascii="Calibri" w:hAnsi="Calibri"/>
+        <w:rPr>
+          <w:rFonts w:asciiTheme="majorHAnsi" w:hAnsiTheme="majorHAnsi" w:cs="Times New Roman"/>
+          <w:sz w:val="24"/>
+        </w:rPr>
+      </w:pPr>
+      <w:r>
+        <w:rPr>
+          <w:rFonts w:asciiTheme="majorHAnsi" w:hAnsiTheme="majorHAnsi" w:cs="Times New Roman"/>
+          <w:sz w:val="24"/>
+        </w:rPr>
+        <w:t xml:space="preserve">16. </w:t>
+      </w:r>
+      <w:r>
+        <w:rPr>
+          <w:rFonts w:asciiTheme="majorHAnsi" w:hAnsiTheme="majorHAnsi" w:cs="Times New Roman"/>
+          <w:sz w:val="24"/>
         </w:rPr>
         <w:tab/>
-        <w:t xml:space="preserve">TIAN X-Q, ZHAO L-M, GE J-P, ZHANG Y, XU Y-C. Elevated urinary level of vitamin D-binding protein as a novel biomarker for diabetic nephropathy. Exp Ther Med. 2014 Feb;7(2):411–6. </w:t>
+        <w:t xml:space="preserve">Blanton D, Han Z, Bierschenk L, Linga-Reddy MVP, Wang H, Clare-Salzler M, et al. Reduced serum vitamin D-binding protein levels are associated with type 1 diabetes. Diabetes. 2011 Oct;60(10):2566–70. </w:t>
       </w:r>
     </w:p>
     <w:p>
       <w:pPr>
         <w:pStyle w:val="Bibliography"/>
-        <w:spacing w:line="276" w:lineRule="auto"/>
-        <w:rPr>
-          <w:rFonts w:ascii="Calibri" w:hAnsi="Calibri"/>
-        </w:rPr>
-      </w:pPr>
-      <w:r>
-        <w:rPr>
-          <w:rFonts w:ascii="Calibri" w:hAnsi="Calibri"/>
-        </w:rPr>
-        <w:t xml:space="preserve">8. </w:t>
-      </w:r>
-      <w:r>
-        <w:rPr>
-          <w:rFonts w:ascii="Calibri" w:hAnsi="Calibri"/>
+        <w:rPr>
+          <w:rFonts w:asciiTheme="majorHAnsi" w:hAnsiTheme="majorHAnsi" w:cs="Times New Roman"/>
+          <w:sz w:val="24"/>
+        </w:rPr>
+      </w:pPr>
+      <w:r>
+        <w:rPr>
+          <w:rFonts w:asciiTheme="majorHAnsi" w:hAnsiTheme="majorHAnsi" w:cs="Times New Roman"/>
+          <w:sz w:val="24"/>
+        </w:rPr>
+        <w:t xml:space="preserve">17. </w:t>
+      </w:r>
+      <w:r>
+        <w:rPr>
+          <w:rFonts w:asciiTheme="majorHAnsi" w:hAnsiTheme="majorHAnsi" w:cs="Times New Roman"/>
+          <w:sz w:val="24"/>
         </w:rPr>
         <w:tab/>
-        <w:t xml:space="preserve">White P, Cooke N. The multifunctional properties and characteristics of vitamin D-binding protein. Trends Endocrinol Metab TEM. 2000 Oct;11(8):320–7. </w:t>
+        <w:t xml:space="preserve">Wang G, Li Y, Li L, Yu F, Cui L, Ba Y, et al. Association of the vitamin D binding protein polymorphisms with the risk of type 2 diabetes mellitus: a meta-analysis. BMJ Open. 2014 Nov 1;4(11):e005617. </w:t>
       </w:r>
     </w:p>
     <w:p>
       <w:pPr>
         <w:pStyle w:val="Bibliography"/>
-        <w:spacing w:line="276" w:lineRule="auto"/>
-        <w:rPr>
-          <w:rFonts w:ascii="Calibri" w:hAnsi="Calibri"/>
-        </w:rPr>
-      </w:pPr>
-      <w:r>
-        <w:rPr>
-          <w:rFonts w:ascii="Calibri" w:hAnsi="Calibri"/>
-        </w:rPr>
-        <w:t xml:space="preserve">9. </w:t>
-      </w:r>
-      <w:r>
-        <w:rPr>
-          <w:rFonts w:ascii="Calibri" w:hAnsi="Calibri"/>
+        <w:rPr>
+          <w:rFonts w:asciiTheme="majorHAnsi" w:hAnsiTheme="majorHAnsi" w:cs="Times New Roman"/>
+          <w:sz w:val="24"/>
+        </w:rPr>
+      </w:pPr>
+      <w:r>
+        <w:rPr>
+          <w:rFonts w:asciiTheme="majorHAnsi" w:hAnsiTheme="majorHAnsi" w:cs="Times New Roman"/>
+          <w:sz w:val="24"/>
+        </w:rPr>
+        <w:t xml:space="preserve">18. </w:t>
+      </w:r>
+      <w:r>
+        <w:rPr>
+          <w:rFonts w:asciiTheme="majorHAnsi" w:hAnsiTheme="majorHAnsi" w:cs="Times New Roman"/>
+          <w:sz w:val="24"/>
         </w:rPr>
         <w:tab/>
-        <w:t xml:space="preserve">Deb DK, Sun T, Wong KE, Zhang Z, Ning G, Zhang Y, et al. Combined vitamin D analog and AT1 receptor antagonist synergistically block the development of kidney disease in a model of type 2 diabetes. Kidney Int. 2010 Jun;77(11):1000–9. </w:t>
+        <w:t xml:space="preserve">Anderson RL, Ternes SB, Strand KA, Rowling MJ. Vitamin D homeostasis is compromised due to increased urinary excretion of the 25-hydroxycholecalciferol-vitamin D-binding protein complex in the Zucker diabetic fatty rat. Am J Physiol Endocrinol Metab. 2010 Dec;299(6):E959–67. </w:t>
       </w:r>
     </w:p>
     <w:p>
       <w:pPr>
+        <w:pStyle w:val="Bibliography"/>
+        <w:rPr>
+          <w:rFonts w:asciiTheme="majorHAnsi" w:hAnsiTheme="majorHAnsi" w:cs="Times New Roman"/>
+          <w:sz w:val="24"/>
+        </w:rPr>
+      </w:pPr>
+      <w:r>
+        <w:rPr>
+          <w:rFonts w:asciiTheme="majorHAnsi" w:hAnsiTheme="majorHAnsi" w:cs="Times New Roman"/>
+          <w:sz w:val="24"/>
+        </w:rPr>
+        <w:t xml:space="preserve">19. </w:t>
+      </w:r>
+      <w:r>
+        <w:rPr>
+          <w:rFonts w:asciiTheme="majorHAnsi" w:hAnsiTheme="majorHAnsi" w:cs="Times New Roman"/>
+          <w:sz w:val="24"/>
+        </w:rPr>
+        <w:tab/>
+        <w:t xml:space="preserve">Smazal AL, Borcherding NC, Anderegg AS, Schalinske KL, Whitley EM, Rowling MJ. Dietary resistant starch prevents urinary excretion of 25-hydroxycholecalciferol and vitamin D-binding protein in type 1 diabetic rats. J Nutr. 2013 Jul;143(7):1123–8. </w:t>
+      </w:r>
+    </w:p>
+    <w:p>
+      <w:pPr>
         <w:spacing w:line="276" w:lineRule="auto"/>
       </w:pPr>
       <w:r>
+        <w:rPr>
+          <w:rFonts w:asciiTheme="majorHAnsi" w:hAnsiTheme="majorHAnsi"/>
+        </w:rPr>
         <w:fldChar w:fldCharType="end"/>
       </w:r>
     </w:p>
@@ -2608,7 +2836,7 @@
           <w:rPr>
             <w:noProof/>
           </w:rPr>
-          <w:t>3</w:t>
+          <w:t>5</w:t>
         </w:r>
         <w:r>
           <w:rPr>
@@ -4863,6 +5091,157 @@
       <w:outlineLvl w:val="9"/>
     </w:pPr>
   </w:style>
+  <w:style w:type="character" w:styleId="CommentReference">
+    <w:name w:val="annotation reference"/>
+    <w:basedOn w:val="DefaultParagraphFont"/>
+    <w:uiPriority w:val="99"/>
+    <w:semiHidden/>
+    <w:unhideWhenUsed/>
+    <w:rsid w:val="009863F8"/>
+    <w:rPr>
+      <w:sz w:val="16"/>
+      <w:szCs w:val="16"/>
+    </w:rPr>
+  </w:style>
+  <w:style w:type="paragraph" w:styleId="CommentText">
+    <w:name w:val="annotation text"/>
+    <w:basedOn w:val="Normal"/>
+    <w:link w:val="CommentTextChar"/>
+    <w:uiPriority w:val="99"/>
+    <w:semiHidden/>
+    <w:unhideWhenUsed/>
+    <w:rsid w:val="009863F8"/>
+    <w:pPr>
+      <w:spacing w:line="240" w:lineRule="auto"/>
+    </w:pPr>
+    <w:rPr>
+      <w:sz w:val="20"/>
+      <w:szCs w:val="20"/>
+    </w:rPr>
+  </w:style>
+  <w:style w:type="character" w:customStyle="1" w:styleId="CommentTextChar">
+    <w:name w:val="Comment Text Char"/>
+    <w:basedOn w:val="DefaultParagraphFont"/>
+    <w:link w:val="CommentText"/>
+    <w:uiPriority w:val="99"/>
+    <w:semiHidden/>
+    <w:rsid w:val="009863F8"/>
+    <w:rPr>
+      <w:rFonts w:ascii="Calibri Light" w:hAnsi="Calibri Light"/>
+      <w:sz w:val="20"/>
+      <w:szCs w:val="20"/>
+    </w:rPr>
+  </w:style>
+  <w:style w:type="paragraph" w:styleId="CommentSubject">
+    <w:name w:val="annotation subject"/>
+    <w:basedOn w:val="CommentText"/>
+    <w:next w:val="CommentText"/>
+    <w:link w:val="CommentSubjectChar"/>
+    <w:uiPriority w:val="99"/>
+    <w:semiHidden/>
+    <w:unhideWhenUsed/>
+    <w:rsid w:val="009863F8"/>
+    <w:rPr>
+      <w:b/>
+      <w:bCs/>
+    </w:rPr>
+  </w:style>
+  <w:style w:type="character" w:customStyle="1" w:styleId="CommentSubjectChar">
+    <w:name w:val="Comment Subject Char"/>
+    <w:basedOn w:val="CommentTextChar"/>
+    <w:link w:val="CommentSubject"/>
+    <w:uiPriority w:val="99"/>
+    <w:semiHidden/>
+    <w:rsid w:val="009863F8"/>
+    <w:rPr>
+      <w:rFonts w:ascii="Calibri Light" w:hAnsi="Calibri Light"/>
+      <w:b/>
+      <w:bCs/>
+      <w:sz w:val="20"/>
+      <w:szCs w:val="20"/>
+    </w:rPr>
+  </w:style>
+  <w:style w:type="paragraph" w:styleId="Revision">
+    <w:name w:val="Revision"/>
+    <w:hidden/>
+    <w:uiPriority w:val="99"/>
+    <w:semiHidden/>
+    <w:rsid w:val="009863F8"/>
+    <w:pPr>
+      <w:spacing w:after="0" w:line="240" w:lineRule="auto"/>
+    </w:pPr>
+    <w:rPr>
+      <w:rFonts w:ascii="Calibri Light" w:hAnsi="Calibri Light"/>
+    </w:rPr>
+  </w:style>
+  <w:style w:type="paragraph" w:styleId="BalloonText">
+    <w:name w:val="Balloon Text"/>
+    <w:basedOn w:val="Normal"/>
+    <w:link w:val="BalloonTextChar"/>
+    <w:uiPriority w:val="99"/>
+    <w:semiHidden/>
+    <w:unhideWhenUsed/>
+    <w:rsid w:val="009863F8"/>
+    <w:pPr>
+      <w:spacing w:after="0" w:line="240" w:lineRule="auto"/>
+    </w:pPr>
+    <w:rPr>
+      <w:rFonts w:ascii="Tahoma" w:hAnsi="Tahoma" w:cs="Tahoma"/>
+      <w:sz w:val="16"/>
+      <w:szCs w:val="16"/>
+    </w:rPr>
+  </w:style>
+  <w:style w:type="character" w:customStyle="1" w:styleId="BalloonTextChar">
+    <w:name w:val="Balloon Text Char"/>
+    <w:basedOn w:val="DefaultParagraphFont"/>
+    <w:link w:val="BalloonText"/>
+    <w:uiPriority w:val="99"/>
+    <w:semiHidden/>
+    <w:rsid w:val="009863F8"/>
+    <w:rPr>
+      <w:rFonts w:ascii="Tahoma" w:hAnsi="Tahoma" w:cs="Tahoma"/>
+      <w:sz w:val="16"/>
+      <w:szCs w:val="16"/>
+    </w:rPr>
+  </w:style>
+  <w:style w:type="character" w:customStyle="1" w:styleId="apple-converted-space">
+    <w:name w:val="apple-converted-space"/>
+    <w:basedOn w:val="DefaultParagraphFont"/>
+    <w:rsid w:val="007020A4"/>
+  </w:style>
+  <w:style w:type="character" w:customStyle="1" w:styleId="highlight">
+    <w:name w:val="highlight"/>
+    <w:basedOn w:val="DefaultParagraphFont"/>
+    <w:rsid w:val="007020A4"/>
+  </w:style>
+  <w:style w:type="paragraph" w:styleId="NormalWeb">
+    <w:name w:val="Normal (Web)"/>
+    <w:basedOn w:val="Normal"/>
+    <w:uiPriority w:val="99"/>
+    <w:semiHidden/>
+    <w:unhideWhenUsed/>
+    <w:rsid w:val="00FB2CB0"/>
+    <w:pPr>
+      <w:spacing w:before="100" w:beforeAutospacing="1" w:after="100" w:afterAutospacing="1" w:line="240" w:lineRule="auto"/>
+    </w:pPr>
+    <w:rPr>
+      <w:rFonts w:ascii="Times New Roman" w:eastAsia="Times New Roman" w:hAnsi="Times New Roman" w:cs="Times New Roman"/>
+      <w:sz w:val="24"/>
+      <w:szCs w:val="24"/>
+    </w:rPr>
+  </w:style>
+  <w:style w:type="character" w:styleId="Hyperlink">
+    <w:name w:val="Hyperlink"/>
+    <w:basedOn w:val="DefaultParagraphFont"/>
+    <w:uiPriority w:val="99"/>
+    <w:semiHidden/>
+    <w:unhideWhenUsed/>
+    <w:rsid w:val="00F71276"/>
+    <w:rPr>
+      <w:color w:val="0000FF"/>
+      <w:u w:val="single"/>
+    </w:rPr>
+  </w:style>
 </w:styles>
 </file>
 

</xml_diff>